<commit_message>
Update Jumping dreamer спецификация.docx
</commit_message>
<xml_diff>
--- a/Jumping dreamer спецификация.docx
+++ b/Jumping dreamer спецификация.docx
@@ -177,7 +177,7 @@
           <w:r>
             <w:fldChar w:fldCharType="separate"/>
           </w:r>
-          <w:hyperlink w:anchor="_Toc48480118" w:history="1">
+          <w:hyperlink w:anchor="_Toc50662924" w:history="1">
             <w:r>
               <w:rPr>
                 <w:rStyle w:val="a5"/>
@@ -204,7 +204,7 @@
                 <w:noProof/>
                 <w:webHidden/>
               </w:rPr>
-              <w:instrText xml:space="preserve"> PAGEREF _Toc48480118 \h </w:instrText>
+              <w:instrText xml:space="preserve"> PAGEREF _Toc50662924 \h </w:instrText>
             </w:r>
             <w:r>
               <w:rPr>
@@ -247,7 +247,7 @@
               <w:lang w:eastAsia="ru-RU"/>
             </w:rPr>
           </w:pPr>
-          <w:hyperlink w:anchor="_Toc48480119" w:history="1">
+          <w:hyperlink w:anchor="_Toc50662925" w:history="1">
             <w:r>
               <w:rPr>
                 <w:rStyle w:val="a5"/>
@@ -274,7 +274,7 @@
                 <w:noProof/>
                 <w:webHidden/>
               </w:rPr>
-              <w:instrText xml:space="preserve"> PAGEREF _Toc48480119 \h </w:instrText>
+              <w:instrText xml:space="preserve"> PAGEREF _Toc50662925 \h </w:instrText>
             </w:r>
             <w:r>
               <w:rPr>
@@ -317,7 +317,7 @@
               <w:lang w:eastAsia="ru-RU"/>
             </w:rPr>
           </w:pPr>
-          <w:hyperlink w:anchor="_Toc48480120" w:history="1">
+          <w:hyperlink w:anchor="_Toc50662926" w:history="1">
             <w:r>
               <w:rPr>
                 <w:rStyle w:val="a5"/>
@@ -344,7 +344,7 @@
                 <w:noProof/>
                 <w:webHidden/>
               </w:rPr>
-              <w:instrText xml:space="preserve"> PAGEREF _Toc48480120 \h </w:instrText>
+              <w:instrText xml:space="preserve"> PAGEREF _Toc50662926 \h </w:instrText>
             </w:r>
             <w:r>
               <w:rPr>
@@ -387,7 +387,7 @@
               <w:lang w:eastAsia="ru-RU"/>
             </w:rPr>
           </w:pPr>
-          <w:hyperlink w:anchor="_Toc48480121" w:history="1">
+          <w:hyperlink w:anchor="_Toc50662927" w:history="1">
             <w:r>
               <w:rPr>
                 <w:rStyle w:val="a5"/>
@@ -414,7 +414,7 @@
                 <w:noProof/>
                 <w:webHidden/>
               </w:rPr>
-              <w:instrText xml:space="preserve"> PAGEREF _Toc48480121 \h </w:instrText>
+              <w:instrText xml:space="preserve"> PAGEREF _Toc50662927 \h </w:instrText>
             </w:r>
             <w:r>
               <w:rPr>
@@ -457,7 +457,7 @@
               <w:lang w:eastAsia="ru-RU"/>
             </w:rPr>
           </w:pPr>
-          <w:hyperlink w:anchor="_Toc48480122" w:history="1">
+          <w:hyperlink w:anchor="_Toc50662928" w:history="1">
             <w:r>
               <w:rPr>
                 <w:rStyle w:val="a5"/>
@@ -492,7 +492,7 @@
                 <w:noProof/>
                 <w:webHidden/>
               </w:rPr>
-              <w:instrText xml:space="preserve"> PAGEREF _Toc48480122 \h </w:instrText>
+              <w:instrText xml:space="preserve"> PAGEREF _Toc50662928 \h </w:instrText>
             </w:r>
             <w:r>
               <w:rPr>
@@ -512,7 +512,7 @@
                 <w:noProof/>
                 <w:webHidden/>
               </w:rPr>
-              <w:t>2</w:t>
+              <w:t>3</w:t>
             </w:r>
             <w:r>
               <w:rPr>
@@ -535,7 +535,7 @@
               <w:lang w:eastAsia="ru-RU"/>
             </w:rPr>
           </w:pPr>
-          <w:hyperlink w:anchor="_Toc48480123" w:history="1">
+          <w:hyperlink w:anchor="_Toc50662929" w:history="1">
             <w:r>
               <w:rPr>
                 <w:rStyle w:val="a5"/>
@@ -562,7 +562,7 @@
                 <w:noProof/>
                 <w:webHidden/>
               </w:rPr>
-              <w:instrText xml:space="preserve"> PAGEREF _Toc48480123 \h </w:instrText>
+              <w:instrText xml:space="preserve"> PAGEREF _Toc50662929 \h </w:instrText>
             </w:r>
             <w:r>
               <w:rPr>
@@ -582,7 +582,7 @@
                 <w:noProof/>
                 <w:webHidden/>
               </w:rPr>
-              <w:t>2</w:t>
+              <w:t>3</w:t>
             </w:r>
             <w:r>
               <w:rPr>
@@ -605,7 +605,7 @@
               <w:lang w:eastAsia="ru-RU"/>
             </w:rPr>
           </w:pPr>
-          <w:hyperlink w:anchor="_Toc48480124" w:history="1">
+          <w:hyperlink w:anchor="_Toc50662930" w:history="1">
             <w:r>
               <w:rPr>
                 <w:rStyle w:val="a5"/>
@@ -632,7 +632,7 @@
                 <w:noProof/>
                 <w:webHidden/>
               </w:rPr>
-              <w:instrText xml:space="preserve"> PAGEREF _Toc48480124 \h </w:instrText>
+              <w:instrText xml:space="preserve"> PAGEREF _Toc50662930 \h </w:instrText>
             </w:r>
             <w:r>
               <w:rPr>
@@ -652,7 +652,7 @@
                 <w:noProof/>
                 <w:webHidden/>
               </w:rPr>
-              <w:t>2</w:t>
+              <w:t>3</w:t>
             </w:r>
             <w:r>
               <w:rPr>
@@ -675,7 +675,7 @@
               <w:lang w:eastAsia="ru-RU"/>
             </w:rPr>
           </w:pPr>
-          <w:hyperlink w:anchor="_Toc48480125" w:history="1">
+          <w:hyperlink w:anchor="_Toc50662931" w:history="1">
             <w:r>
               <w:rPr>
                 <w:rStyle w:val="a5"/>
@@ -702,7 +702,7 @@
                 <w:noProof/>
                 <w:webHidden/>
               </w:rPr>
-              <w:instrText xml:space="preserve"> PAGEREF _Toc48480125 \h </w:instrText>
+              <w:instrText xml:space="preserve"> PAGEREF _Toc50662931 \h </w:instrText>
             </w:r>
             <w:r>
               <w:rPr>
@@ -745,7 +745,7 @@
               <w:lang w:eastAsia="ru-RU"/>
             </w:rPr>
           </w:pPr>
-          <w:hyperlink w:anchor="_Toc48480126" w:history="1">
+          <w:hyperlink w:anchor="_Toc50662932" w:history="1">
             <w:r>
               <w:rPr>
                 <w:rStyle w:val="a5"/>
@@ -772,7 +772,7 @@
                 <w:noProof/>
                 <w:webHidden/>
               </w:rPr>
-              <w:instrText xml:space="preserve"> PAGEREF _Toc48480126 \h </w:instrText>
+              <w:instrText xml:space="preserve"> PAGEREF _Toc50662932 \h </w:instrText>
             </w:r>
             <w:r>
               <w:rPr>
@@ -815,7 +815,7 @@
               <w:lang w:eastAsia="ru-RU"/>
             </w:rPr>
           </w:pPr>
-          <w:hyperlink w:anchor="_Toc48480127" w:history="1">
+          <w:hyperlink w:anchor="_Toc50662933" w:history="1">
             <w:r>
               <w:rPr>
                 <w:rStyle w:val="a5"/>
@@ -842,7 +842,7 @@
                 <w:noProof/>
                 <w:webHidden/>
               </w:rPr>
-              <w:instrText xml:space="preserve"> PAGEREF _Toc48480127 \h </w:instrText>
+              <w:instrText xml:space="preserve"> PAGEREF _Toc50662933 \h </w:instrText>
             </w:r>
             <w:r>
               <w:rPr>
@@ -885,7 +885,7 @@
               <w:lang w:eastAsia="ru-RU"/>
             </w:rPr>
           </w:pPr>
-          <w:hyperlink w:anchor="_Toc48480128" w:history="1">
+          <w:hyperlink w:anchor="_Toc50662934" w:history="1">
             <w:r>
               <w:rPr>
                 <w:rStyle w:val="a5"/>
@@ -912,7 +912,7 @@
                 <w:noProof/>
                 <w:webHidden/>
               </w:rPr>
-              <w:instrText xml:space="preserve"> PAGEREF _Toc48480128 \h </w:instrText>
+              <w:instrText xml:space="preserve"> PAGEREF _Toc50662934 \h </w:instrText>
             </w:r>
             <w:r>
               <w:rPr>
@@ -955,7 +955,7 @@
               <w:lang w:eastAsia="ru-RU"/>
             </w:rPr>
           </w:pPr>
-          <w:hyperlink w:anchor="_Toc48480129" w:history="1">
+          <w:hyperlink w:anchor="_Toc50662935" w:history="1">
             <w:r>
               <w:rPr>
                 <w:rStyle w:val="a5"/>
@@ -982,7 +982,7 @@
                 <w:noProof/>
                 <w:webHidden/>
               </w:rPr>
-              <w:instrText xml:space="preserve"> PAGEREF _Toc48480129 \h </w:instrText>
+              <w:instrText xml:space="preserve"> PAGEREF _Toc50662935 \h </w:instrText>
             </w:r>
             <w:r>
               <w:rPr>
@@ -1002,7 +1002,7 @@
                 <w:noProof/>
                 <w:webHidden/>
               </w:rPr>
-              <w:t>3</w:t>
+              <w:t>4</w:t>
             </w:r>
             <w:r>
               <w:rPr>
@@ -1025,7 +1025,7 @@
               <w:lang w:eastAsia="ru-RU"/>
             </w:rPr>
           </w:pPr>
-          <w:hyperlink w:anchor="_Toc48480130" w:history="1">
+          <w:hyperlink w:anchor="_Toc50662936" w:history="1">
             <w:r>
               <w:rPr>
                 <w:rStyle w:val="a5"/>
@@ -1052,7 +1052,7 @@
                 <w:noProof/>
                 <w:webHidden/>
               </w:rPr>
-              <w:instrText xml:space="preserve"> PAGEREF _Toc48480130 \h </w:instrText>
+              <w:instrText xml:space="preserve"> PAGEREF _Toc50662936 \h </w:instrText>
             </w:r>
             <w:r>
               <w:rPr>
@@ -1095,7 +1095,7 @@
               <w:lang w:eastAsia="ru-RU"/>
             </w:rPr>
           </w:pPr>
-          <w:hyperlink w:anchor="_Toc48480131" w:history="1">
+          <w:hyperlink w:anchor="_Toc50662937" w:history="1">
             <w:r>
               <w:rPr>
                 <w:rStyle w:val="a5"/>
@@ -1122,7 +1122,7 @@
                 <w:noProof/>
                 <w:webHidden/>
               </w:rPr>
-              <w:instrText xml:space="preserve"> PAGEREF _Toc48480131 \h </w:instrText>
+              <w:instrText xml:space="preserve"> PAGEREF _Toc50662937 \h </w:instrText>
             </w:r>
             <w:r>
               <w:rPr>
@@ -1165,7 +1165,7 @@
               <w:lang w:eastAsia="ru-RU"/>
             </w:rPr>
           </w:pPr>
-          <w:hyperlink w:anchor="_Toc48480132" w:history="1">
+          <w:hyperlink w:anchor="_Toc50662938" w:history="1">
             <w:r>
               <w:rPr>
                 <w:rStyle w:val="a5"/>
@@ -1192,7 +1192,7 @@
                 <w:noProof/>
                 <w:webHidden/>
               </w:rPr>
-              <w:instrText xml:space="preserve"> PAGEREF _Toc48480132 \h </w:instrText>
+              <w:instrText xml:space="preserve"> PAGEREF _Toc50662938 \h </w:instrText>
             </w:r>
             <w:r>
               <w:rPr>
@@ -1235,7 +1235,7 @@
               <w:lang w:eastAsia="ru-RU"/>
             </w:rPr>
           </w:pPr>
-          <w:hyperlink w:anchor="_Toc48480133" w:history="1">
+          <w:hyperlink w:anchor="_Toc50662939" w:history="1">
             <w:r>
               <w:rPr>
                 <w:rStyle w:val="a5"/>
@@ -1262,7 +1262,7 @@
                 <w:noProof/>
                 <w:webHidden/>
               </w:rPr>
-              <w:instrText xml:space="preserve"> PAGEREF _Toc48480133 \h </w:instrText>
+              <w:instrText xml:space="preserve"> PAGEREF _Toc50662939 \h </w:instrText>
             </w:r>
             <w:r>
               <w:rPr>
@@ -1305,7 +1305,7 @@
               <w:lang w:eastAsia="ru-RU"/>
             </w:rPr>
           </w:pPr>
-          <w:hyperlink w:anchor="_Toc48480134" w:history="1">
+          <w:hyperlink w:anchor="_Toc50662940" w:history="1">
             <w:r>
               <w:rPr>
                 <w:rStyle w:val="a5"/>
@@ -1355,7 +1355,7 @@
                 <w:noProof/>
                 <w:webHidden/>
               </w:rPr>
-              <w:instrText xml:space="preserve"> PAGEREF _Toc48480134 \h </w:instrText>
+              <w:instrText xml:space="preserve"> PAGEREF _Toc50662940 \h </w:instrText>
             </w:r>
             <w:r>
               <w:rPr>
@@ -1398,7 +1398,7 @@
               <w:lang w:eastAsia="ru-RU"/>
             </w:rPr>
           </w:pPr>
-          <w:hyperlink w:anchor="_Toc48480135" w:history="1">
+          <w:hyperlink w:anchor="_Toc50662941" w:history="1">
             <w:r>
               <w:rPr>
                 <w:rStyle w:val="a5"/>
@@ -1425,7 +1425,7 @@
                 <w:noProof/>
                 <w:webHidden/>
               </w:rPr>
-              <w:instrText xml:space="preserve"> PAGEREF _Toc48480135 \h </w:instrText>
+              <w:instrText xml:space="preserve"> PAGEREF _Toc50662941 \h </w:instrText>
             </w:r>
             <w:r>
               <w:rPr>
@@ -1445,7 +1445,7 @@
                 <w:noProof/>
                 <w:webHidden/>
               </w:rPr>
-              <w:t>4</w:t>
+              <w:t>5</w:t>
             </w:r>
             <w:r>
               <w:rPr>
@@ -1468,7 +1468,7 @@
               <w:lang w:eastAsia="ru-RU"/>
             </w:rPr>
           </w:pPr>
-          <w:hyperlink w:anchor="_Toc48480136" w:history="1">
+          <w:hyperlink w:anchor="_Toc50662942" w:history="1">
             <w:r>
               <w:rPr>
                 <w:rStyle w:val="a5"/>
@@ -1496,7 +1496,7 @@
                 <w:noProof/>
                 <w:webHidden/>
               </w:rPr>
-              <w:instrText xml:space="preserve"> PAGEREF _Toc48480136 \h </w:instrText>
+              <w:instrText xml:space="preserve"> PAGEREF _Toc50662942 \h </w:instrText>
             </w:r>
             <w:r>
               <w:rPr>
@@ -1516,7 +1516,7 @@
                 <w:noProof/>
                 <w:webHidden/>
               </w:rPr>
-              <w:t>4</w:t>
+              <w:t>5</w:t>
             </w:r>
             <w:r>
               <w:rPr>
@@ -1539,7 +1539,7 @@
               <w:lang w:eastAsia="ru-RU"/>
             </w:rPr>
           </w:pPr>
-          <w:hyperlink w:anchor="_Toc48480137" w:history="1">
+          <w:hyperlink w:anchor="_Toc50662943" w:history="1">
             <w:r>
               <w:rPr>
                 <w:rStyle w:val="a5"/>
@@ -1582,7 +1582,7 @@
                 <w:noProof/>
                 <w:webHidden/>
               </w:rPr>
-              <w:instrText xml:space="preserve"> PAGEREF _Toc48480137 \h </w:instrText>
+              <w:instrText xml:space="preserve"> PAGEREF _Toc50662943 \h </w:instrText>
             </w:r>
             <w:r>
               <w:rPr>
@@ -1625,7 +1625,7 @@
               <w:lang w:eastAsia="ru-RU"/>
             </w:rPr>
           </w:pPr>
-          <w:hyperlink w:anchor="_Toc48480138" w:history="1">
+          <w:hyperlink w:anchor="_Toc50662944" w:history="1">
             <w:r>
               <w:rPr>
                 <w:rStyle w:val="a5"/>
@@ -1652,7 +1652,7 @@
                 <w:noProof/>
                 <w:webHidden/>
               </w:rPr>
-              <w:instrText xml:space="preserve"> PAGEREF _Toc48480138 \h </w:instrText>
+              <w:instrText xml:space="preserve"> PAGEREF _Toc50662944 \h </w:instrText>
             </w:r>
             <w:r>
               <w:rPr>
@@ -1695,7 +1695,7 @@
               <w:lang w:eastAsia="ru-RU"/>
             </w:rPr>
           </w:pPr>
-          <w:hyperlink w:anchor="_Toc48480139" w:history="1">
+          <w:hyperlink w:anchor="_Toc50662945" w:history="1">
             <w:r>
               <w:rPr>
                 <w:rStyle w:val="a5"/>
@@ -1722,7 +1722,7 @@
                 <w:noProof/>
                 <w:webHidden/>
               </w:rPr>
-              <w:instrText xml:space="preserve"> PAGEREF _Toc48480139 \h </w:instrText>
+              <w:instrText xml:space="preserve"> PAGEREF _Toc50662945 \h </w:instrText>
             </w:r>
             <w:r>
               <w:rPr>
@@ -1765,7 +1765,7 @@
               <w:lang w:eastAsia="ru-RU"/>
             </w:rPr>
           </w:pPr>
-          <w:hyperlink w:anchor="_Toc48480140" w:history="1">
+          <w:hyperlink w:anchor="_Toc50662946" w:history="1">
             <w:r>
               <w:rPr>
                 <w:rStyle w:val="a5"/>
@@ -1793,7 +1793,7 @@
                 <w:noProof/>
                 <w:webHidden/>
               </w:rPr>
-              <w:instrText xml:space="preserve"> PAGEREF _Toc48480140 \h </w:instrText>
+              <w:instrText xml:space="preserve"> PAGEREF _Toc50662946 \h </w:instrText>
             </w:r>
             <w:r>
               <w:rPr>
@@ -1836,7 +1836,7 @@
               <w:lang w:eastAsia="ru-RU"/>
             </w:rPr>
           </w:pPr>
-          <w:hyperlink w:anchor="_Toc48480141" w:history="1">
+          <w:hyperlink w:anchor="_Toc50662947" w:history="1">
             <w:r>
               <w:rPr>
                 <w:rStyle w:val="a5"/>
@@ -1863,7 +1863,7 @@
                 <w:noProof/>
                 <w:webHidden/>
               </w:rPr>
-              <w:instrText xml:space="preserve"> PAGEREF _Toc48480141 \h </w:instrText>
+              <w:instrText xml:space="preserve"> PAGEREF _Toc50662947 \h </w:instrText>
             </w:r>
             <w:r>
               <w:rPr>
@@ -1883,7 +1883,7 @@
                 <w:noProof/>
                 <w:webHidden/>
               </w:rPr>
-              <w:t>5</w:t>
+              <w:t>6</w:t>
             </w:r>
             <w:r>
               <w:rPr>
@@ -1906,13 +1906,13 @@
               <w:lang w:eastAsia="ru-RU"/>
             </w:rPr>
           </w:pPr>
-          <w:hyperlink w:anchor="_Toc48480142" w:history="1">
+          <w:hyperlink w:anchor="_Toc50662948" w:history="1">
             <w:r>
               <w:rPr>
                 <w:rStyle w:val="a5"/>
                 <w:noProof/>
               </w:rPr>
-              <w:t>Статистика</w:t>
+              <w:t>События эффекты</w:t>
             </w:r>
             <w:r>
               <w:rPr>
@@ -1933,7 +1933,7 @@
                 <w:noProof/>
                 <w:webHidden/>
               </w:rPr>
-              <w:instrText xml:space="preserve"> PAGEREF _Toc48480142 \h </w:instrText>
+              <w:instrText xml:space="preserve"> PAGEREF _Toc50662948 \h </w:instrText>
             </w:r>
             <w:r>
               <w:rPr>
@@ -1953,7 +1953,7 @@
                 <w:noProof/>
                 <w:webHidden/>
               </w:rPr>
-              <w:t>5</w:t>
+              <w:t>6</w:t>
             </w:r>
             <w:r>
               <w:rPr>
@@ -1976,12 +1976,152 @@
               <w:lang w:eastAsia="ru-RU"/>
             </w:rPr>
           </w:pPr>
-          <w:hyperlink w:anchor="_Toc48480143" w:history="1">
+          <w:hyperlink w:anchor="_Toc50662949" w:history="1">
             <w:r>
               <w:rPr>
                 <w:rStyle w:val="a5"/>
                 <w:noProof/>
               </w:rPr>
+              <w:t>Настройки</w:t>
+            </w:r>
+            <w:r>
+              <w:rPr>
+                <w:noProof/>
+                <w:webHidden/>
+              </w:rPr>
+              <w:tab/>
+            </w:r>
+            <w:r>
+              <w:rPr>
+                <w:noProof/>
+                <w:webHidden/>
+              </w:rPr>
+              <w:fldChar w:fldCharType="begin"/>
+            </w:r>
+            <w:r>
+              <w:rPr>
+                <w:noProof/>
+                <w:webHidden/>
+              </w:rPr>
+              <w:instrText xml:space="preserve"> PAGEREF _Toc50662949 \h </w:instrText>
+            </w:r>
+            <w:r>
+              <w:rPr>
+                <w:noProof/>
+                <w:webHidden/>
+              </w:rPr>
+            </w:r>
+            <w:r>
+              <w:rPr>
+                <w:noProof/>
+                <w:webHidden/>
+              </w:rPr>
+              <w:fldChar w:fldCharType="separate"/>
+            </w:r>
+            <w:r>
+              <w:rPr>
+                <w:noProof/>
+                <w:webHidden/>
+              </w:rPr>
+              <w:t>6</w:t>
+            </w:r>
+            <w:r>
+              <w:rPr>
+                <w:noProof/>
+                <w:webHidden/>
+              </w:rPr>
+              <w:fldChar w:fldCharType="end"/>
+            </w:r>
+          </w:hyperlink>
+        </w:p>
+        <w:p>
+          <w:pPr>
+            <w:pStyle w:val="12"/>
+            <w:tabs>
+              <w:tab w:val="right" w:leader="dot" w:pos="9345"/>
+            </w:tabs>
+            <w:rPr>
+              <w:rFonts w:eastAsiaTheme="minorEastAsia"/>
+              <w:noProof/>
+              <w:lang w:eastAsia="ru-RU"/>
+            </w:rPr>
+          </w:pPr>
+          <w:hyperlink w:anchor="_Toc50662950" w:history="1">
+            <w:r>
+              <w:rPr>
+                <w:rStyle w:val="a5"/>
+                <w:noProof/>
+              </w:rPr>
+              <w:t>Статистика</w:t>
+            </w:r>
+            <w:r>
+              <w:rPr>
+                <w:noProof/>
+                <w:webHidden/>
+              </w:rPr>
+              <w:tab/>
+            </w:r>
+            <w:r>
+              <w:rPr>
+                <w:noProof/>
+                <w:webHidden/>
+              </w:rPr>
+              <w:fldChar w:fldCharType="begin"/>
+            </w:r>
+            <w:r>
+              <w:rPr>
+                <w:noProof/>
+                <w:webHidden/>
+              </w:rPr>
+              <w:instrText xml:space="preserve"> PAGEREF _Toc50662950 \h </w:instrText>
+            </w:r>
+            <w:r>
+              <w:rPr>
+                <w:noProof/>
+                <w:webHidden/>
+              </w:rPr>
+            </w:r>
+            <w:r>
+              <w:rPr>
+                <w:noProof/>
+                <w:webHidden/>
+              </w:rPr>
+              <w:fldChar w:fldCharType="separate"/>
+            </w:r>
+            <w:r>
+              <w:rPr>
+                <w:noProof/>
+                <w:webHidden/>
+              </w:rPr>
+              <w:t>7</w:t>
+            </w:r>
+            <w:r>
+              <w:rPr>
+                <w:noProof/>
+                <w:webHidden/>
+              </w:rPr>
+              <w:fldChar w:fldCharType="end"/>
+            </w:r>
+          </w:hyperlink>
+        </w:p>
+        <w:p>
+          <w:pPr>
+            <w:pStyle w:val="12"/>
+            <w:tabs>
+              <w:tab w:val="right" w:leader="dot" w:pos="9345"/>
+            </w:tabs>
+            <w:rPr>
+              <w:rFonts w:eastAsiaTheme="minorEastAsia"/>
+              <w:noProof/>
+              <w:lang w:eastAsia="ru-RU"/>
+            </w:rPr>
+          </w:pPr>
+          <w:hyperlink w:anchor="_Toc50662951" w:history="1">
+            <w:r>
+              <w:rPr>
+                <w:rStyle w:val="a5"/>
+                <w:noProof/>
+              </w:rPr>
               <w:t>Внутриигровая валюта и покупки</w:t>
             </w:r>
             <w:r>
@@ -2003,7 +2143,7 @@
                 <w:noProof/>
                 <w:webHidden/>
               </w:rPr>
-              <w:instrText xml:space="preserve"> PAGEREF _Toc48480143 \h </w:instrText>
+              <w:instrText xml:space="preserve"> PAGEREF _Toc50662951 \h </w:instrText>
             </w:r>
             <w:r>
               <w:rPr>
@@ -2023,7 +2163,7 @@
                 <w:noProof/>
                 <w:webHidden/>
               </w:rPr>
-              <w:t>6</w:t>
+              <w:t>7</w:t>
             </w:r>
             <w:r>
               <w:rPr>
@@ -2046,7 +2186,7 @@
               <w:lang w:eastAsia="ru-RU"/>
             </w:rPr>
           </w:pPr>
-          <w:hyperlink w:anchor="_Toc48480144" w:history="1">
+          <w:hyperlink w:anchor="_Toc50662952" w:history="1">
             <w:r>
               <w:rPr>
                 <w:rStyle w:val="a5"/>
@@ -2073,7 +2213,7 @@
                 <w:noProof/>
                 <w:webHidden/>
               </w:rPr>
-              <w:instrText xml:space="preserve"> PAGEREF _Toc48480144 \h </w:instrText>
+              <w:instrText xml:space="preserve"> PAGEREF _Toc50662952 \h </w:instrText>
             </w:r>
             <w:r>
               <w:rPr>
@@ -2093,7 +2233,7 @@
                 <w:noProof/>
                 <w:webHidden/>
               </w:rPr>
-              <w:t>6</w:t>
+              <w:t>7</w:t>
             </w:r>
             <w:r>
               <w:rPr>
@@ -2116,7 +2256,7 @@
               <w:lang w:eastAsia="ru-RU"/>
             </w:rPr>
           </w:pPr>
-          <w:hyperlink w:anchor="_Toc48480145" w:history="1">
+          <w:hyperlink w:anchor="_Toc50662953" w:history="1">
             <w:r>
               <w:rPr>
                 <w:rStyle w:val="a5"/>
@@ -2143,7 +2283,7 @@
                 <w:noProof/>
                 <w:webHidden/>
               </w:rPr>
-              <w:instrText xml:space="preserve"> PAGEREF _Toc48480145 \h </w:instrText>
+              <w:instrText xml:space="preserve"> PAGEREF _Toc50662953 \h </w:instrText>
             </w:r>
             <w:r>
               <w:rPr>
@@ -2163,7 +2303,7 @@
                 <w:noProof/>
                 <w:webHidden/>
               </w:rPr>
-              <w:t>6</w:t>
+              <w:t>7</w:t>
             </w:r>
             <w:r>
               <w:rPr>
@@ -2186,7 +2326,7 @@
               <w:lang w:eastAsia="ru-RU"/>
             </w:rPr>
           </w:pPr>
-          <w:hyperlink w:anchor="_Toc48480146" w:history="1">
+          <w:hyperlink w:anchor="_Toc50662954" w:history="1">
             <w:r>
               <w:rPr>
                 <w:rStyle w:val="a5"/>
@@ -2262,7 +2402,7 @@
                 <w:noProof/>
                 <w:webHidden/>
               </w:rPr>
-              <w:instrText xml:space="preserve"> PAGEREF _Toc48480146 \h </w:instrText>
+              <w:instrText xml:space="preserve"> PAGEREF _Toc50662954 \h </w:instrText>
             </w:r>
             <w:r>
               <w:rPr>
@@ -2282,7 +2422,7 @@
                 <w:noProof/>
                 <w:webHidden/>
               </w:rPr>
-              <w:t>6</w:t>
+              <w:t>7</w:t>
             </w:r>
             <w:r>
               <w:rPr>
@@ -2305,14 +2445,62 @@
               <w:lang w:eastAsia="ru-RU"/>
             </w:rPr>
           </w:pPr>
-          <w:hyperlink w:anchor="_Toc48480147" w:history="1">
+          <w:hyperlink w:anchor="_Toc50662955" w:history="1">
             <w:r>
               <w:rPr>
                 <w:rStyle w:val="a5"/>
                 <w:noProof/>
                 <w:lang w:eastAsia="ru-RU"/>
               </w:rPr>
-              <w:t>Логика сохранения:</w:t>
+              <w:t>Изменение модели «</w:t>
+            </w:r>
+            <w:r>
+              <w:rPr>
+                <w:rStyle w:val="a5"/>
+                <w:noProof/>
+                <w:lang w:val="en-US" w:eastAsia="ru-RU"/>
+              </w:rPr>
+              <w:t>Player</w:t>
+            </w:r>
+            <w:r>
+              <w:rPr>
+                <w:rStyle w:val="a5"/>
+                <w:noProof/>
+                <w:lang w:eastAsia="ru-RU"/>
+              </w:rPr>
+              <w:t xml:space="preserve"> </w:t>
+            </w:r>
+            <w:r>
+              <w:rPr>
+                <w:rStyle w:val="a5"/>
+                <w:noProof/>
+                <w:lang w:val="en-US" w:eastAsia="ru-RU"/>
+              </w:rPr>
+              <w:t>Data</w:t>
+            </w:r>
+            <w:r>
+              <w:rPr>
+                <w:rStyle w:val="a5"/>
+                <w:noProof/>
+                <w:lang w:eastAsia="ru-RU"/>
+              </w:rPr>
+              <w:t xml:space="preserve"> </w:t>
+            </w:r>
+            <w:r>
+              <w:rPr>
+                <w:rStyle w:val="a5"/>
+                <w:noProof/>
+                <w:lang w:val="en-US" w:eastAsia="ru-RU"/>
+              </w:rPr>
+              <w:t>Saver</w:t>
+            </w:r>
+            <w:r>
+              <w:rPr>
+                <w:rStyle w:val="a5"/>
+                <w:noProof/>
+                <w:lang w:eastAsia="ru-RU"/>
+              </w:rPr>
+              <w:t>»</w:t>
             </w:r>
             <w:r>
               <w:rPr>
@@ -2333,7 +2521,7 @@
                 <w:noProof/>
                 <w:webHidden/>
               </w:rPr>
-              <w:instrText xml:space="preserve"> PAGEREF _Toc48480147 \h </w:instrText>
+              <w:instrText xml:space="preserve"> PAGEREF _Toc50662955 \h </w:instrText>
             </w:r>
             <w:r>
               <w:rPr>
@@ -2353,7 +2541,7 @@
                 <w:noProof/>
                 <w:webHidden/>
               </w:rPr>
-              <w:t>6</w:t>
+              <w:t>8</w:t>
             </w:r>
             <w:r>
               <w:rPr>
@@ -2376,14 +2564,14 @@
               <w:lang w:eastAsia="ru-RU"/>
             </w:rPr>
           </w:pPr>
-          <w:hyperlink w:anchor="_Toc48480148" w:history="1">
+          <w:hyperlink w:anchor="_Toc50662956" w:history="1">
             <w:r>
               <w:rPr>
                 <w:rStyle w:val="a5"/>
                 <w:noProof/>
                 <w:lang w:eastAsia="ru-RU"/>
               </w:rPr>
-              <w:t>Сброс сохраненных данных</w:t>
+              <w:t>Логика сохранения:</w:t>
             </w:r>
             <w:r>
               <w:rPr>
@@ -2404,7 +2592,7 @@
                 <w:noProof/>
                 <w:webHidden/>
               </w:rPr>
-              <w:instrText xml:space="preserve"> PAGEREF _Toc48480148 \h </w:instrText>
+              <w:instrText xml:space="preserve"> PAGEREF _Toc50662956 \h </w:instrText>
             </w:r>
             <w:r>
               <w:rPr>
@@ -2447,13 +2635,84 @@
               <w:lang w:eastAsia="ru-RU"/>
             </w:rPr>
           </w:pPr>
-          <w:hyperlink w:anchor="_Toc48480149" w:history="1">
+          <w:hyperlink w:anchor="_Toc50662957" w:history="1">
             <w:r>
               <w:rPr>
                 <w:rStyle w:val="a5"/>
                 <w:noProof/>
                 <w:lang w:eastAsia="ru-RU"/>
               </w:rPr>
+              <w:t>Сброс сохраненных данных</w:t>
+            </w:r>
+            <w:r>
+              <w:rPr>
+                <w:noProof/>
+                <w:webHidden/>
+              </w:rPr>
+              <w:tab/>
+            </w:r>
+            <w:r>
+              <w:rPr>
+                <w:noProof/>
+                <w:webHidden/>
+              </w:rPr>
+              <w:fldChar w:fldCharType="begin"/>
+            </w:r>
+            <w:r>
+              <w:rPr>
+                <w:noProof/>
+                <w:webHidden/>
+              </w:rPr>
+              <w:instrText xml:space="preserve"> PAGEREF _Toc50662957 \h </w:instrText>
+            </w:r>
+            <w:r>
+              <w:rPr>
+                <w:noProof/>
+                <w:webHidden/>
+              </w:rPr>
+            </w:r>
+            <w:r>
+              <w:rPr>
+                <w:noProof/>
+                <w:webHidden/>
+              </w:rPr>
+              <w:fldChar w:fldCharType="separate"/>
+            </w:r>
+            <w:r>
+              <w:rPr>
+                <w:noProof/>
+                <w:webHidden/>
+              </w:rPr>
+              <w:t>9</w:t>
+            </w:r>
+            <w:r>
+              <w:rPr>
+                <w:noProof/>
+                <w:webHidden/>
+              </w:rPr>
+              <w:fldChar w:fldCharType="end"/>
+            </w:r>
+          </w:hyperlink>
+        </w:p>
+        <w:p>
+          <w:pPr>
+            <w:pStyle w:val="21"/>
+            <w:tabs>
+              <w:tab w:val="right" w:leader="dot" w:pos="9345"/>
+            </w:tabs>
+            <w:rPr>
+              <w:rFonts w:eastAsiaTheme="minorEastAsia"/>
+              <w:noProof/>
+              <w:lang w:eastAsia="ru-RU"/>
+            </w:rPr>
+          </w:pPr>
+          <w:hyperlink w:anchor="_Toc50662958" w:history="1">
+            <w:r>
+              <w:rPr>
+                <w:rStyle w:val="a5"/>
+                <w:noProof/>
+                <w:lang w:eastAsia="ru-RU"/>
+              </w:rPr>
               <w:t>Восстановление статистики из облака</w:t>
             </w:r>
             <w:r>
@@ -2475,7 +2734,7 @@
                 <w:noProof/>
                 <w:webHidden/>
               </w:rPr>
-              <w:instrText xml:space="preserve"> PAGEREF _Toc48480149 \h </w:instrText>
+              <w:instrText xml:space="preserve"> PAGEREF _Toc50662958 \h </w:instrText>
             </w:r>
             <w:r>
               <w:rPr>
@@ -2495,7 +2754,7 @@
                 <w:noProof/>
                 <w:webHidden/>
               </w:rPr>
-              <w:t>8</w:t>
+              <w:t>10</w:t>
             </w:r>
             <w:r>
               <w:rPr>
@@ -2518,13 +2777,14 @@
               <w:lang w:eastAsia="ru-RU"/>
             </w:rPr>
           </w:pPr>
-          <w:hyperlink w:anchor="_Toc48480150" w:history="1">
+          <w:hyperlink w:anchor="_Toc50662959" w:history="1">
             <w:r>
               <w:rPr>
                 <w:rStyle w:val="a5"/>
                 <w:noProof/>
-              </w:rPr>
-              <w:t>Эмоции</w:t>
+                <w:lang w:val="en-US"/>
+              </w:rPr>
+              <w:t>Google services</w:t>
             </w:r>
             <w:r>
               <w:rPr>
@@ -2545,7 +2805,7 @@
                 <w:noProof/>
                 <w:webHidden/>
               </w:rPr>
-              <w:instrText xml:space="preserve"> PAGEREF _Toc48480150 \h </w:instrText>
+              <w:instrText xml:space="preserve"> PAGEREF _Toc50662959 \h </w:instrText>
             </w:r>
             <w:r>
               <w:rPr>
@@ -2565,7 +2825,7 @@
                 <w:noProof/>
                 <w:webHidden/>
               </w:rPr>
-              <w:t>9</w:t>
+              <w:t>10</w:t>
             </w:r>
             <w:r>
               <w:rPr>
@@ -2588,14 +2848,14 @@
               <w:lang w:eastAsia="ru-RU"/>
             </w:rPr>
           </w:pPr>
-          <w:hyperlink w:anchor="_Toc48480151" w:history="1">
+          <w:hyperlink w:anchor="_Toc50662960" w:history="1">
             <w:r>
               <w:rPr>
                 <w:rStyle w:val="a5"/>
                 <w:noProof/>
                 <w:lang w:eastAsia="ru-RU"/>
               </w:rPr>
-              <w:t>Пример использования</w:t>
+              <w:t>Авторизация</w:t>
             </w:r>
             <w:r>
               <w:rPr>
@@ -2616,7 +2876,7 @@
                 <w:noProof/>
                 <w:webHidden/>
               </w:rPr>
-              <w:instrText xml:space="preserve"> PAGEREF _Toc48480151 \h </w:instrText>
+              <w:instrText xml:space="preserve"> PAGEREF _Toc50662960 \h </w:instrText>
             </w:r>
             <w:r>
               <w:rPr>
@@ -2636,7 +2896,78 @@
                 <w:noProof/>
                 <w:webHidden/>
               </w:rPr>
-              <w:t>9</w:t>
+              <w:t>10</w:t>
+            </w:r>
+            <w:r>
+              <w:rPr>
+                <w:noProof/>
+                <w:webHidden/>
+              </w:rPr>
+              <w:fldChar w:fldCharType="end"/>
+            </w:r>
+          </w:hyperlink>
+        </w:p>
+        <w:p>
+          <w:pPr>
+            <w:pStyle w:val="21"/>
+            <w:tabs>
+              <w:tab w:val="right" w:leader="dot" w:pos="9345"/>
+            </w:tabs>
+            <w:rPr>
+              <w:rFonts w:eastAsiaTheme="minorEastAsia"/>
+              <w:noProof/>
+              <w:lang w:eastAsia="ru-RU"/>
+            </w:rPr>
+          </w:pPr>
+          <w:hyperlink w:anchor="_Toc50662961" w:history="1">
+            <w:r>
+              <w:rPr>
+                <w:rStyle w:val="a5"/>
+                <w:noProof/>
+                <w:lang w:eastAsia="ru-RU"/>
+              </w:rPr>
+              <w:t>Чтение и запись данных в облако</w:t>
+            </w:r>
+            <w:r>
+              <w:rPr>
+                <w:noProof/>
+                <w:webHidden/>
+              </w:rPr>
+              <w:tab/>
+            </w:r>
+            <w:r>
+              <w:rPr>
+                <w:noProof/>
+                <w:webHidden/>
+              </w:rPr>
+              <w:fldChar w:fldCharType="begin"/>
+            </w:r>
+            <w:r>
+              <w:rPr>
+                <w:noProof/>
+                <w:webHidden/>
+              </w:rPr>
+              <w:instrText xml:space="preserve"> PAGEREF _Toc50662961 \h </w:instrText>
+            </w:r>
+            <w:r>
+              <w:rPr>
+                <w:noProof/>
+                <w:webHidden/>
+              </w:rPr>
+            </w:r>
+            <w:r>
+              <w:rPr>
+                <w:noProof/>
+                <w:webHidden/>
+              </w:rPr>
+              <w:fldChar w:fldCharType="separate"/>
+            </w:r>
+            <w:r>
+              <w:rPr>
+                <w:noProof/>
+                <w:webHidden/>
+              </w:rPr>
+              <w:t>10</w:t>
             </w:r>
             <w:r>
               <w:rPr>
@@ -2659,12 +2990,381 @@
               <w:lang w:eastAsia="ru-RU"/>
             </w:rPr>
           </w:pPr>
-          <w:hyperlink w:anchor="_Toc48480152" w:history="1">
+          <w:hyperlink w:anchor="_Toc50662962" w:history="1">
             <w:r>
               <w:rPr>
                 <w:rStyle w:val="a5"/>
                 <w:noProof/>
               </w:rPr>
+              <w:t>Безопасность хранения данных</w:t>
+            </w:r>
+            <w:r>
+              <w:rPr>
+                <w:noProof/>
+                <w:webHidden/>
+              </w:rPr>
+              <w:tab/>
+            </w:r>
+            <w:r>
+              <w:rPr>
+                <w:noProof/>
+                <w:webHidden/>
+              </w:rPr>
+              <w:fldChar w:fldCharType="begin"/>
+            </w:r>
+            <w:r>
+              <w:rPr>
+                <w:noProof/>
+                <w:webHidden/>
+              </w:rPr>
+              <w:instrText xml:space="preserve"> PAGEREF _Toc50662962 \h </w:instrText>
+            </w:r>
+            <w:r>
+              <w:rPr>
+                <w:noProof/>
+                <w:webHidden/>
+              </w:rPr>
+            </w:r>
+            <w:r>
+              <w:rPr>
+                <w:noProof/>
+                <w:webHidden/>
+              </w:rPr>
+              <w:fldChar w:fldCharType="separate"/>
+            </w:r>
+            <w:r>
+              <w:rPr>
+                <w:noProof/>
+                <w:webHidden/>
+              </w:rPr>
+              <w:t>11</w:t>
+            </w:r>
+            <w:r>
+              <w:rPr>
+                <w:noProof/>
+                <w:webHidden/>
+              </w:rPr>
+              <w:fldChar w:fldCharType="end"/>
+            </w:r>
+          </w:hyperlink>
+        </w:p>
+        <w:p>
+          <w:pPr>
+            <w:pStyle w:val="21"/>
+            <w:tabs>
+              <w:tab w:val="right" w:leader="dot" w:pos="9345"/>
+            </w:tabs>
+            <w:rPr>
+              <w:rFonts w:eastAsiaTheme="minorEastAsia"/>
+              <w:noProof/>
+              <w:lang w:eastAsia="ru-RU"/>
+            </w:rPr>
+          </w:pPr>
+          <w:hyperlink w:anchor="_Toc50662963" w:history="1">
+            <w:r>
+              <w:rPr>
+                <w:rStyle w:val="a5"/>
+                <w:noProof/>
+                <w:lang w:eastAsia="ru-RU"/>
+              </w:rPr>
+              <w:t>Механизм защиты от воздействия на данные через оперативную память (</w:t>
+            </w:r>
+            <w:r>
+              <w:rPr>
+                <w:rStyle w:val="a5"/>
+                <w:noProof/>
+                <w:lang w:val="en-US" w:eastAsia="ru-RU"/>
+              </w:rPr>
+              <w:t>RAM</w:t>
+            </w:r>
+            <w:r>
+              <w:rPr>
+                <w:rStyle w:val="a5"/>
+                <w:noProof/>
+                <w:lang w:eastAsia="ru-RU"/>
+              </w:rPr>
+              <w:t>):</w:t>
+            </w:r>
+            <w:r>
+              <w:rPr>
+                <w:noProof/>
+                <w:webHidden/>
+              </w:rPr>
+              <w:tab/>
+            </w:r>
+            <w:r>
+              <w:rPr>
+                <w:noProof/>
+                <w:webHidden/>
+              </w:rPr>
+              <w:fldChar w:fldCharType="begin"/>
+            </w:r>
+            <w:r>
+              <w:rPr>
+                <w:noProof/>
+                <w:webHidden/>
+              </w:rPr>
+              <w:instrText xml:space="preserve"> PAGEREF _Toc50662963 \h </w:instrText>
+            </w:r>
+            <w:r>
+              <w:rPr>
+                <w:noProof/>
+                <w:webHidden/>
+              </w:rPr>
+            </w:r>
+            <w:r>
+              <w:rPr>
+                <w:noProof/>
+                <w:webHidden/>
+              </w:rPr>
+              <w:fldChar w:fldCharType="separate"/>
+            </w:r>
+            <w:r>
+              <w:rPr>
+                <w:noProof/>
+                <w:webHidden/>
+              </w:rPr>
+              <w:t>11</w:t>
+            </w:r>
+            <w:r>
+              <w:rPr>
+                <w:noProof/>
+                <w:webHidden/>
+              </w:rPr>
+              <w:fldChar w:fldCharType="end"/>
+            </w:r>
+          </w:hyperlink>
+        </w:p>
+        <w:p>
+          <w:pPr>
+            <w:pStyle w:val="21"/>
+            <w:tabs>
+              <w:tab w:val="right" w:leader="dot" w:pos="9345"/>
+            </w:tabs>
+            <w:rPr>
+              <w:rFonts w:eastAsiaTheme="minorEastAsia"/>
+              <w:noProof/>
+              <w:lang w:eastAsia="ru-RU"/>
+            </w:rPr>
+          </w:pPr>
+          <w:hyperlink w:anchor="_Toc50662964" w:history="1">
+            <w:r>
+              <w:rPr>
+                <w:rStyle w:val="a5"/>
+                <w:noProof/>
+                <w:lang w:eastAsia="ru-RU"/>
+              </w:rPr>
+              <w:t>Механизм защиты от воздействия на данные через внешнюю память:</w:t>
+            </w:r>
+            <w:r>
+              <w:rPr>
+                <w:noProof/>
+                <w:webHidden/>
+              </w:rPr>
+              <w:tab/>
+            </w:r>
+            <w:r>
+              <w:rPr>
+                <w:noProof/>
+                <w:webHidden/>
+              </w:rPr>
+              <w:fldChar w:fldCharType="begin"/>
+            </w:r>
+            <w:r>
+              <w:rPr>
+                <w:noProof/>
+                <w:webHidden/>
+              </w:rPr>
+              <w:instrText xml:space="preserve"> PAGEREF _Toc50662964 \h </w:instrText>
+            </w:r>
+            <w:r>
+              <w:rPr>
+                <w:noProof/>
+                <w:webHidden/>
+              </w:rPr>
+            </w:r>
+            <w:r>
+              <w:rPr>
+                <w:noProof/>
+                <w:webHidden/>
+              </w:rPr>
+              <w:fldChar w:fldCharType="separate"/>
+            </w:r>
+            <w:r>
+              <w:rPr>
+                <w:noProof/>
+                <w:webHidden/>
+              </w:rPr>
+              <w:t>11</w:t>
+            </w:r>
+            <w:r>
+              <w:rPr>
+                <w:noProof/>
+                <w:webHidden/>
+              </w:rPr>
+              <w:fldChar w:fldCharType="end"/>
+            </w:r>
+          </w:hyperlink>
+        </w:p>
+        <w:p>
+          <w:pPr>
+            <w:pStyle w:val="12"/>
+            <w:tabs>
+              <w:tab w:val="right" w:leader="dot" w:pos="9345"/>
+            </w:tabs>
+            <w:rPr>
+              <w:rFonts w:eastAsiaTheme="minorEastAsia"/>
+              <w:noProof/>
+              <w:lang w:eastAsia="ru-RU"/>
+            </w:rPr>
+          </w:pPr>
+          <w:hyperlink w:anchor="_Toc50662965" w:history="1">
+            <w:r>
+              <w:rPr>
+                <w:rStyle w:val="a5"/>
+                <w:noProof/>
+              </w:rPr>
+              <w:t>Эмоции</w:t>
+            </w:r>
+            <w:r>
+              <w:rPr>
+                <w:noProof/>
+                <w:webHidden/>
+              </w:rPr>
+              <w:tab/>
+            </w:r>
+            <w:r>
+              <w:rPr>
+                <w:noProof/>
+                <w:webHidden/>
+              </w:rPr>
+              <w:fldChar w:fldCharType="begin"/>
+            </w:r>
+            <w:r>
+              <w:rPr>
+                <w:noProof/>
+                <w:webHidden/>
+              </w:rPr>
+              <w:instrText xml:space="preserve"> PAGEREF _Toc50662965 \h </w:instrText>
+            </w:r>
+            <w:r>
+              <w:rPr>
+                <w:noProof/>
+                <w:webHidden/>
+              </w:rPr>
+            </w:r>
+            <w:r>
+              <w:rPr>
+                <w:noProof/>
+                <w:webHidden/>
+              </w:rPr>
+              <w:fldChar w:fldCharType="separate"/>
+            </w:r>
+            <w:r>
+              <w:rPr>
+                <w:noProof/>
+                <w:webHidden/>
+              </w:rPr>
+              <w:t>11</w:t>
+            </w:r>
+            <w:r>
+              <w:rPr>
+                <w:noProof/>
+                <w:webHidden/>
+              </w:rPr>
+              <w:fldChar w:fldCharType="end"/>
+            </w:r>
+          </w:hyperlink>
+        </w:p>
+        <w:p>
+          <w:pPr>
+            <w:pStyle w:val="21"/>
+            <w:tabs>
+              <w:tab w:val="right" w:leader="dot" w:pos="9345"/>
+            </w:tabs>
+            <w:rPr>
+              <w:rFonts w:eastAsiaTheme="minorEastAsia"/>
+              <w:noProof/>
+              <w:lang w:eastAsia="ru-RU"/>
+            </w:rPr>
+          </w:pPr>
+          <w:hyperlink w:anchor="_Toc50662966" w:history="1">
+            <w:r>
+              <w:rPr>
+                <w:rStyle w:val="a5"/>
+                <w:noProof/>
+                <w:lang w:eastAsia="ru-RU"/>
+              </w:rPr>
+              <w:t>Пример использования</w:t>
+            </w:r>
+            <w:r>
+              <w:rPr>
+                <w:noProof/>
+                <w:webHidden/>
+              </w:rPr>
+              <w:tab/>
+            </w:r>
+            <w:r>
+              <w:rPr>
+                <w:noProof/>
+                <w:webHidden/>
+              </w:rPr>
+              <w:fldChar w:fldCharType="begin"/>
+            </w:r>
+            <w:r>
+              <w:rPr>
+                <w:noProof/>
+                <w:webHidden/>
+              </w:rPr>
+              <w:instrText xml:space="preserve"> PAGEREF _Toc50662966 \h </w:instrText>
+            </w:r>
+            <w:r>
+              <w:rPr>
+                <w:noProof/>
+                <w:webHidden/>
+              </w:rPr>
+            </w:r>
+            <w:r>
+              <w:rPr>
+                <w:noProof/>
+                <w:webHidden/>
+              </w:rPr>
+              <w:fldChar w:fldCharType="separate"/>
+            </w:r>
+            <w:r>
+              <w:rPr>
+                <w:noProof/>
+                <w:webHidden/>
+              </w:rPr>
+              <w:t>11</w:t>
+            </w:r>
+            <w:r>
+              <w:rPr>
+                <w:noProof/>
+                <w:webHidden/>
+              </w:rPr>
+              <w:fldChar w:fldCharType="end"/>
+            </w:r>
+          </w:hyperlink>
+        </w:p>
+        <w:p>
+          <w:pPr>
+            <w:pStyle w:val="12"/>
+            <w:tabs>
+              <w:tab w:val="right" w:leader="dot" w:pos="9345"/>
+            </w:tabs>
+            <w:rPr>
+              <w:rFonts w:eastAsiaTheme="minorEastAsia"/>
+              <w:noProof/>
+              <w:lang w:eastAsia="ru-RU"/>
+            </w:rPr>
+          </w:pPr>
+          <w:hyperlink w:anchor="_Toc50662967" w:history="1">
+            <w:r>
+              <w:rPr>
+                <w:rStyle w:val="a5"/>
+                <w:noProof/>
+              </w:rPr>
               <w:t>Звуки</w:t>
             </w:r>
             <w:r>
@@ -2686,7 +3386,7 @@
                 <w:noProof/>
                 <w:webHidden/>
               </w:rPr>
-              <w:instrText xml:space="preserve"> PAGEREF _Toc48480152 \h </w:instrText>
+              <w:instrText xml:space="preserve"> PAGEREF _Toc50662967 \h </w:instrText>
             </w:r>
             <w:r>
               <w:rPr>
@@ -2706,7 +3406,7 @@
                 <w:noProof/>
                 <w:webHidden/>
               </w:rPr>
-              <w:t>9</w:t>
+              <w:t>11</w:t>
             </w:r>
             <w:r>
               <w:rPr>
@@ -2760,7 +3460,7 @@
       <w:pPr>
         <w:pStyle w:val="1"/>
       </w:pPr>
-      <w:bookmarkStart w:id="0" w:name="_Toc48480118"/>
+      <w:bookmarkStart w:id="0" w:name="_Toc50662924"/>
       <w:r>
         <w:t>Геймплей</w:t>
       </w:r>
@@ -2776,7 +3476,7 @@
       <w:pPr>
         <w:pStyle w:val="2"/>
       </w:pPr>
-      <w:bookmarkStart w:id="1" w:name="_Toc48480119"/>
+      <w:bookmarkStart w:id="1" w:name="_Toc50662925"/>
       <w:r>
         <w:t>Центр</w:t>
       </w:r>
@@ -2792,7 +3492,7 @@
         <w:pStyle w:val="2"/>
       </w:pPr>
       <w:bookmarkStart w:id="2" w:name="_Платформы"/>
-      <w:bookmarkStart w:id="3" w:name="_Toc48480120"/>
+      <w:bookmarkStart w:id="3" w:name="_Toc50662926"/>
       <w:bookmarkEnd w:id="2"/>
       <w:r>
         <w:t>Платформы</w:t>
@@ -2944,7 +3644,7 @@
       <w:pPr>
         <w:pStyle w:val="2"/>
       </w:pPr>
-      <w:bookmarkStart w:id="4" w:name="_Toc48480121"/>
+      <w:bookmarkStart w:id="4" w:name="_Toc50662927"/>
       <w:r>
         <w:t>Прыгучий игрок</w:t>
       </w:r>
@@ -3013,8 +3713,9 @@
       <w:pPr>
         <w:pStyle w:val="2"/>
       </w:pPr>
-      <w:bookmarkStart w:id="5" w:name="_Toc48480122"/>
-      <w:r>
+      <w:bookmarkStart w:id="5" w:name="_Toc50662928"/>
+      <w:r>
+        <w:lastRenderedPageBreak/>
         <w:t xml:space="preserve">Получение очков и </w:t>
       </w:r>
       <w:r>
@@ -3079,7 +3780,7 @@
       <w:pPr>
         <w:pStyle w:val="2"/>
       </w:pPr>
-      <w:bookmarkStart w:id="6" w:name="_Toc48480123"/>
+      <w:bookmarkStart w:id="6" w:name="_Toc50662929"/>
       <w:r>
         <w:t>Камера</w:t>
       </w:r>
@@ -3095,7 +3796,7 @@
       <w:pPr>
         <w:pStyle w:val="1"/>
       </w:pPr>
-      <w:bookmarkStart w:id="7" w:name="_Toc48480124"/>
+      <w:bookmarkStart w:id="7" w:name="_Toc50662930"/>
       <w:r>
         <w:t>Цель</w:t>
       </w:r>
@@ -3109,7 +3810,6 @@
     </w:p>
     <w:p>
       <w:r>
-        <w:lastRenderedPageBreak/>
         <w:t>Н</w:t>
       </w:r>
       <w:r>
@@ -3121,7 +3821,7 @@
       <w:pPr>
         <w:pStyle w:val="1"/>
       </w:pPr>
-      <w:bookmarkStart w:id="8" w:name="_Toc48480125"/>
+      <w:bookmarkStart w:id="8" w:name="_Toc50662931"/>
       <w:r>
         <w:t>Дополнительные механики</w:t>
       </w:r>
@@ -3193,7 +3893,7 @@
       <w:pPr>
         <w:pStyle w:val="1"/>
       </w:pPr>
-      <w:bookmarkStart w:id="9" w:name="_Toc48480126"/>
+      <w:bookmarkStart w:id="9" w:name="_Toc50662932"/>
       <w:r>
         <w:t>Управление</w:t>
       </w:r>
@@ -3226,7 +3926,7 @@
       <w:pPr>
         <w:pStyle w:val="2"/>
       </w:pPr>
-      <w:bookmarkStart w:id="10" w:name="_Toc48480127"/>
+      <w:bookmarkStart w:id="10" w:name="_Toc50662933"/>
       <w:r>
         <w:t>Дополнительная часть управления:</w:t>
       </w:r>
@@ -3307,7 +4007,7 @@
       <w:r>
         <w:t xml:space="preserve"> </w:t>
       </w:r>
-      <w:bookmarkStart w:id="11" w:name="_Toc48480128"/>
+      <w:bookmarkStart w:id="11" w:name="_Toc50662934"/>
       <w:r>
         <w:t>Обучение</w:t>
       </w:r>
@@ -3330,7 +4030,11 @@
         <w:t>!” (</w:t>
       </w:r>
       <w:r>
-        <w:t xml:space="preserve">Надпись повернуть во внешнюю строну на 45 градусов). Надпись и кружочек исчезнут после того, как игрок сделает длительное нажатие (Дольше </w:t>
+        <w:t xml:space="preserve">Надпись повернуть во внешнюю строну на 45 градусов). Надпись и кружочек исчезнут </w:t>
+      </w:r>
+      <w:r>
+        <w:lastRenderedPageBreak/>
+        <w:t xml:space="preserve">после того, как игрок сделает длительное нажатие (Дольше </w:t>
       </w:r>
       <w:r>
         <w:t>&lt;</w:t>
@@ -3406,7 +4110,7 @@
       <w:pPr>
         <w:pStyle w:val="1"/>
       </w:pPr>
-      <w:bookmarkStart w:id="12" w:name="_Toc48480129"/>
+      <w:bookmarkStart w:id="12" w:name="_Toc50662935"/>
       <w:r>
         <w:t>Понятия</w:t>
       </w:r>
@@ -3417,8 +4121,13 @@
         <w:t xml:space="preserve"> заметки</w:t>
       </w:r>
       <w:r>
-        <w:t>, внимашки</w:t>
-      </w:r>
+        <w:t xml:space="preserve">, </w:t>
+      </w:r>
+      <w:proofErr w:type="spellStart"/>
+      <w:r>
+        <w:t>внимашки</w:t>
+      </w:r>
+      <w:proofErr w:type="spellEnd"/>
       <w:r>
         <w:t>:</w:t>
       </w:r>
@@ -3426,6 +4135,7 @@
     </w:p>
     <w:p>
       <w:hyperlink w:anchor="_Платформы" w:history="1">
+        <w:proofErr w:type="spellStart"/>
         <w:r>
           <w:rPr>
             <w:rStyle w:val="a5"/>
@@ -3438,6 +4148,7 @@
           </w:rPr>
           <w:t>шка</w:t>
         </w:r>
+        <w:proofErr w:type="spellEnd"/>
         <w:r>
           <w:rPr>
             <w:rStyle w:val="a5"/>
@@ -3474,40 +4185,58 @@
         </w:rPr>
       </w:pPr>
       <w:hyperlink r:id="rId5" w:anchor="_Структура_модели_" w:history="1">
+        <w:proofErr w:type="spellStart"/>
         <w:r>
           <w:rPr>
             <w:rStyle w:val="a5"/>
             <w:lang w:eastAsia="ru-RU"/>
           </w:rPr>
-          <w:t>Внимашка!</w:t>
+          <w:t>Внимашка</w:t>
         </w:r>
-      </w:hyperlink>
-      <w:r>
-        <w:rPr>
-          <w:lang w:eastAsia="ru-RU"/>
-        </w:rPr>
-        <w:t xml:space="preserve"> Для покупок за реальную валюту использовать отдельный класс!</w:t>
-      </w:r>
-    </w:p>
-    <w:p>
-      <w:pPr>
-        <w:rPr>
-          <w:lang w:eastAsia="ru-RU"/>
-        </w:rPr>
-      </w:pPr>
-      <w:hyperlink w:anchor="_Сброс_сохраненных_данных" w:history="1">
+        <w:proofErr w:type="spellEnd"/>
         <w:r>
           <w:rPr>
             <w:rStyle w:val="a5"/>
             <w:lang w:eastAsia="ru-RU"/>
           </w:rPr>
-          <w:t>Внимашка!</w:t>
+          <w:t>!</w:t>
         </w:r>
       </w:hyperlink>
       <w:r>
         <w:rPr>
           <w:lang w:eastAsia="ru-RU"/>
         </w:rPr>
+        <w:t xml:space="preserve"> Для покупок за реальную валюту использовать отдельный класс!</w:t>
+      </w:r>
+    </w:p>
+    <w:p>
+      <w:pPr>
+        <w:rPr>
+          <w:lang w:eastAsia="ru-RU"/>
+        </w:rPr>
+      </w:pPr>
+      <w:hyperlink w:anchor="_Сброс_сохраненных_данных" w:history="1">
+        <w:proofErr w:type="spellStart"/>
+        <w:r>
+          <w:rPr>
+            <w:rStyle w:val="a5"/>
+            <w:lang w:eastAsia="ru-RU"/>
+          </w:rPr>
+          <w:t>Внимашка</w:t>
+        </w:r>
+        <w:proofErr w:type="spellEnd"/>
+        <w:r>
+          <w:rPr>
+            <w:rStyle w:val="a5"/>
+            <w:lang w:eastAsia="ru-RU"/>
+          </w:rPr>
+          <w:t>!</w:t>
+        </w:r>
+      </w:hyperlink>
+      <w:r>
+        <w:rPr>
+          <w:lang w:eastAsia="ru-RU"/>
+        </w:rPr>
         <w:t xml:space="preserve"> Сбросить сохраненные данные можно лишь один раз с момента запуска приложения! Для повторного сброса необходимо перезапустить приложение!</w:t>
       </w:r>
     </w:p>
@@ -3522,7 +4251,7 @@
       <w:pPr>
         <w:pStyle w:val="1"/>
       </w:pPr>
-      <w:bookmarkStart w:id="13" w:name="_Toc48480130"/>
+      <w:bookmarkStart w:id="13" w:name="_Toc50662936"/>
       <w:r>
         <w:t>Особенности и жесткие привязки</w:t>
       </w:r>
@@ -3530,7 +4259,15 @@
     </w:p>
     <w:p>
       <w:r>
-        <w:t xml:space="preserve">Сохранение данных статистики (Счет, звезды и тд) происходит при включении </w:t>
+        <w:t xml:space="preserve">Сохранение данных статистики (Счет, звезды и </w:t>
+      </w:r>
+      <w:proofErr w:type="spellStart"/>
+      <w:r>
+        <w:t>тд</w:t>
+      </w:r>
+      <w:proofErr w:type="spellEnd"/>
+      <w:r>
+        <w:t xml:space="preserve">) происходит при включении </w:t>
       </w:r>
       <w:r>
         <w:rPr>
@@ -3593,7 +4330,15 @@
         <w:t>”</w:t>
       </w:r>
       <w:r>
-        <w:t xml:space="preserve"> и тп.</w:t>
+        <w:t xml:space="preserve"> и </w:t>
+      </w:r>
+      <w:proofErr w:type="spellStart"/>
+      <w:r>
+        <w:t>тп</w:t>
+      </w:r>
+      <w:proofErr w:type="spellEnd"/>
+      <w:r>
+        <w:t>.</w:t>
       </w:r>
     </w:p>
     <w:p/>
@@ -3601,19 +4346,26 @@
       <w:pPr>
         <w:pStyle w:val="1"/>
       </w:pPr>
-      <w:bookmarkStart w:id="14" w:name="_Toc48480131"/>
-      <w:r>
-        <w:t>Использованные ассеты</w:t>
+      <w:bookmarkStart w:id="14" w:name="_Toc50662937"/>
+      <w:r>
+        <w:t xml:space="preserve">Использованные </w:t>
+      </w:r>
+      <w:proofErr w:type="spellStart"/>
+      <w:r>
+        <w:t>ассеты</w:t>
       </w:r>
       <w:bookmarkEnd w:id="14"/>
-    </w:p>
-    <w:p>
+      <w:proofErr w:type="spellEnd"/>
+    </w:p>
+    <w:p>
+      <w:proofErr w:type="spellStart"/>
       <w:r>
         <w:rPr>
           <w:lang w:val="en-US"/>
         </w:rPr>
         <w:t>GoogleMobileAds</w:t>
       </w:r>
+      <w:proofErr w:type="spellEnd"/>
       <w:r>
         <w:t>-</w:t>
       </w:r>
@@ -3628,12 +4380,14 @@
       </w:r>
     </w:p>
     <w:p>
+      <w:proofErr w:type="spellStart"/>
       <w:r>
         <w:rPr>
           <w:lang w:val="en-US"/>
         </w:rPr>
         <w:t>GooglePlayGamesPlugin</w:t>
       </w:r>
+      <w:proofErr w:type="spellEnd"/>
       <w:r>
         <w:t>-0.10.09</w:t>
       </w:r>
@@ -3647,7 +4401,7 @@
       <w:pPr>
         <w:pStyle w:val="1"/>
       </w:pPr>
-      <w:bookmarkStart w:id="15" w:name="_Toc48480132"/>
+      <w:bookmarkStart w:id="15" w:name="_Toc50662938"/>
       <w:r>
         <w:t>Архитектура сцены</w:t>
       </w:r>
@@ -3657,7 +4411,7 @@
       <w:pPr>
         <w:pStyle w:val="2"/>
       </w:pPr>
-      <w:bookmarkStart w:id="16" w:name="_Toc48480133"/>
+      <w:bookmarkStart w:id="16" w:name="_Toc50662939"/>
       <w:r>
         <w:t>Игровая сцена</w:t>
       </w:r>
@@ -3767,7 +4521,7 @@
           <w:lang w:val="en-US"/>
         </w:rPr>
       </w:pPr>
-      <w:bookmarkStart w:id="17" w:name="_Toc48480134"/>
+      <w:bookmarkStart w:id="17" w:name="_Toc50662940"/>
       <w:r>
         <w:t>Особые</w:t>
       </w:r>
@@ -3800,23 +4554,32 @@
           <w:lang w:val="en-US"/>
         </w:rPr>
       </w:pPr>
+      <w:proofErr w:type="spellStart"/>
       <w:r>
         <w:rPr>
           <w:lang w:val="en-US"/>
         </w:rPr>
-        <w:t>PopUp error window: 50</w:t>
-      </w:r>
-    </w:p>
-    <w:p>
-      <w:pPr>
+        <w:t>PopUp</w:t>
+      </w:r>
+      <w:proofErr w:type="spellEnd"/>
+      <w:r>
         <w:rPr>
           <w:lang w:val="en-US"/>
         </w:rPr>
-      </w:pPr>
-      <w:r>
+        <w:t xml:space="preserve"> error window: 50</w:t>
+      </w:r>
+    </w:p>
+    <w:p>
+      <w:pPr>
         <w:rPr>
           <w:lang w:val="en-US"/>
         </w:rPr>
+      </w:pPr>
+      <w:r>
+        <w:rPr>
+          <w:lang w:val="en-US"/>
+        </w:rPr>
+        <w:lastRenderedPageBreak/>
         <w:t>Shutter: 9999</w:t>
       </w:r>
     </w:p>
@@ -3831,7 +4594,7 @@
       <w:pPr>
         <w:pStyle w:val="1"/>
       </w:pPr>
-      <w:bookmarkStart w:id="18" w:name="_Toc48480135"/>
+      <w:bookmarkStart w:id="18" w:name="_Toc50662941"/>
       <w:r>
         <w:t>Платформы</w:t>
       </w:r>
@@ -3844,7 +4607,7 @@
           <w:lang w:val="en-US"/>
         </w:rPr>
       </w:pPr>
-      <w:bookmarkStart w:id="19" w:name="_Toc48480136"/>
+      <w:bookmarkStart w:id="19" w:name="_Toc50662942"/>
       <w:r>
         <w:rPr>
           <w:lang w:val="en-US"/>
@@ -3968,12 +4731,11 @@
       <w:pPr>
         <w:pStyle w:val="2"/>
       </w:pPr>
-      <w:bookmarkStart w:id="20" w:name="_Toc48480137"/>
+      <w:bookmarkStart w:id="20" w:name="_Toc50662943"/>
       <w:r>
         <w:rPr>
           <w:lang w:val="en-US"/>
         </w:rPr>
-        <w:lastRenderedPageBreak/>
         <w:t>Physical</w:t>
       </w:r>
       <w:r>
@@ -4019,7 +4781,7 @@
       <w:pPr>
         <w:pStyle w:val="2"/>
       </w:pPr>
-      <w:bookmarkStart w:id="21" w:name="_Toc48480138"/>
+      <w:bookmarkStart w:id="21" w:name="_Toc50662944"/>
       <w:r>
         <w:t>Платформа, двигающаяся по орбите вокруг Центра</w:t>
       </w:r>
@@ -4079,7 +4841,7 @@
       <w:pPr>
         <w:pStyle w:val="1"/>
       </w:pPr>
-      <w:bookmarkStart w:id="22" w:name="_Toc48480139"/>
+      <w:bookmarkStart w:id="22" w:name="_Toc50662945"/>
       <w:r>
         <w:t>Опасности</w:t>
       </w:r>
@@ -4092,39 +4854,73 @@
           <w:lang w:eastAsia="ru-RU"/>
         </w:rPr>
       </w:pPr>
-      <w:bookmarkStart w:id="23" w:name="_Toc48480140"/>
-      <w:r>
-        <w:rPr>
-          <w:lang w:eastAsia="ru-RU"/>
-        </w:rPr>
-        <w:t>Выброс</w:t>
-      </w:r>
-      <w:bookmarkEnd w:id="23"/>
-    </w:p>
-    <w:p>
-      <w:pPr>
-        <w:rPr>
-          <w:lang w:eastAsia="ru-RU"/>
-        </w:rPr>
-      </w:pPr>
-      <w:r>
-        <w:rPr>
-          <w:lang w:eastAsia="ru-RU"/>
-        </w:rPr>
-        <w:t xml:space="preserve">Из Центра с неким периодом (который зависит от увеличения сложности игры) будут вырываться выбросы. </w:t>
-      </w:r>
-    </w:p>
-    <w:p>
-      <w:pPr>
-        <w:rPr>
-          <w:lang w:eastAsia="ru-RU"/>
-        </w:rPr>
-      </w:pPr>
-      <w:r>
-        <w:rPr>
-          <w:lang w:eastAsia="ru-RU"/>
-        </w:rPr>
-        <w:t>Выброс представляет из себя материю, которая летит со скоростью выше среднего (быстро, но не слишком) и убивает игрока, если тот её коснется.</w:t>
+      <w:r>
+        <w:rPr>
+          <w:lang w:eastAsia="ru-RU"/>
+        </w:rPr>
+        <w:t>Вспышка</w:t>
+      </w:r>
+    </w:p>
+    <w:p>
+      <w:pPr>
+        <w:rPr>
+          <w:lang w:eastAsia="ru-RU"/>
+        </w:rPr>
+      </w:pPr>
+      <w:r>
+        <w:rPr>
+          <w:lang w:eastAsia="ru-RU"/>
+        </w:rPr>
+        <w:t xml:space="preserve">Из Центра с неким периодом (который зависит от увеличения сложности игры) будут вырываться </w:t>
+      </w:r>
+      <w:r>
+        <w:rPr>
+          <w:lang w:eastAsia="ru-RU"/>
+        </w:rPr>
+        <w:t>вспышки</w:t>
+      </w:r>
+      <w:r>
+        <w:rPr>
+          <w:lang w:eastAsia="ru-RU"/>
+        </w:rPr>
+        <w:t xml:space="preserve">. </w:t>
+      </w:r>
+    </w:p>
+    <w:p>
+      <w:pPr>
+        <w:rPr>
+          <w:lang w:eastAsia="ru-RU"/>
+        </w:rPr>
+      </w:pPr>
+      <w:r>
+        <w:rPr>
+          <w:lang w:eastAsia="ru-RU"/>
+        </w:rPr>
+        <w:t xml:space="preserve">Выброс представляет из себя </w:t>
+      </w:r>
+      <w:r>
+        <w:rPr>
+          <w:lang w:eastAsia="ru-RU"/>
+        </w:rPr>
+        <w:t>некий «лазер»</w:t>
+      </w:r>
+      <w:r>
+        <w:rPr>
+          <w:lang w:eastAsia="ru-RU"/>
+        </w:rPr>
+        <w:t xml:space="preserve">, </w:t>
+      </w:r>
+      <w:r>
+        <w:rPr>
+          <w:lang w:eastAsia="ru-RU"/>
+        </w:rPr>
+        <w:t xml:space="preserve">который, после небольшой задержки, мгновенно вырывается из поверхности Центра </w:t>
+      </w:r>
+      <w:r>
+        <w:rPr>
+          <w:lang w:eastAsia="ru-RU"/>
+        </w:rPr>
+        <w:t>и убивает игрока, если тот её коснется.</w:t>
       </w:r>
     </w:p>
     <w:p>
@@ -4176,15 +4972,20 @@
         <w:rPr>
           <w:lang w:eastAsia="ru-RU"/>
         </w:rPr>
+        <w:t xml:space="preserve"> от игрока</w:t>
+      </w:r>
+      <w:r>
+        <w:rPr>
+          <w:lang w:eastAsia="ru-RU"/>
+        </w:rPr>
         <w:t>, тем значок прозрачнее.</w:t>
       </w:r>
-    </w:p>
-    <w:p>
-      <w:pPr>
-        <w:rPr>
-          <w:lang w:eastAsia="ru-RU"/>
-        </w:rPr>
-      </w:pPr>
+      <w:r>
+        <w:rPr>
+          <w:lang w:eastAsia="ru-RU"/>
+        </w:rPr>
+        <w:br/>
+      </w:r>
       <w:r>
         <w:rPr>
           <w:lang w:eastAsia="ru-RU"/>
@@ -4214,13 +5015,216 @@
     </w:p>
     <w:p>
       <w:pPr>
+        <w:rPr>
+          <w:lang w:val="en-US" w:eastAsia="ru-RU"/>
+        </w:rPr>
+      </w:pPr>
+      <w:r>
+        <w:rPr>
+          <w:lang w:eastAsia="ru-RU"/>
+        </w:rPr>
+        <w:t>Жизненный цикл вспышки</w:t>
+      </w:r>
+      <w:r>
+        <w:rPr>
+          <w:lang w:val="en-US" w:eastAsia="ru-RU"/>
+        </w:rPr>
+        <w:t>:</w:t>
+      </w:r>
+    </w:p>
+    <w:p>
+      <w:pPr>
+        <w:pStyle w:val="a3"/>
+        <w:numPr>
+          <w:ilvl w:val="0"/>
+          <w:numId w:val="27"/>
+        </w:numPr>
+        <w:rPr>
+          <w:lang w:val="en-US" w:eastAsia="ru-RU"/>
+        </w:rPr>
+      </w:pPr>
+      <w:r>
+        <w:rPr>
+          <w:lang w:eastAsia="ru-RU"/>
+        </w:rPr>
+        <w:lastRenderedPageBreak/>
+        <w:t>Определяется направление вылета вспышки</w:t>
+      </w:r>
+    </w:p>
+    <w:p>
+      <w:pPr>
+        <w:pStyle w:val="a3"/>
+        <w:numPr>
+          <w:ilvl w:val="0"/>
+          <w:numId w:val="27"/>
+        </w:numPr>
+        <w:rPr>
+          <w:lang w:eastAsia="ru-RU"/>
+        </w:rPr>
+      </w:pPr>
+      <w:r>
+        <w:rPr>
+          <w:lang w:eastAsia="ru-RU"/>
+        </w:rPr>
+        <w:t>Задержка перед появлением</w:t>
+      </w:r>
+      <w:r>
+        <w:rPr>
+          <w:lang w:eastAsia="ru-RU"/>
+        </w:rPr>
+        <w:t xml:space="preserve"> – </w:t>
+      </w:r>
+      <w:r>
+        <w:rPr>
+          <w:lang w:eastAsia="ru-RU"/>
+        </w:rPr>
+        <w:t>сопровождается отметкой типа «Компас» и анимацией на поверхности Центра</w:t>
+      </w:r>
+    </w:p>
+    <w:p>
+      <w:pPr>
+        <w:pStyle w:val="a3"/>
+        <w:numPr>
+          <w:ilvl w:val="0"/>
+          <w:numId w:val="27"/>
+        </w:numPr>
+        <w:rPr>
+          <w:lang w:val="en-US" w:eastAsia="ru-RU"/>
+        </w:rPr>
+      </w:pPr>
+      <w:r>
+        <w:rPr>
+          <w:lang w:eastAsia="ru-RU"/>
+        </w:rPr>
+        <w:t>Действие вспышки</w:t>
+      </w:r>
+    </w:p>
+    <w:p>
+      <w:pPr>
+        <w:pStyle w:val="a3"/>
+        <w:numPr>
+          <w:ilvl w:val="0"/>
+          <w:numId w:val="27"/>
+        </w:numPr>
+        <w:rPr>
+          <w:lang w:val="en-US" w:eastAsia="ru-RU"/>
+        </w:rPr>
+      </w:pPr>
+      <w:r>
+        <w:rPr>
+          <w:lang w:eastAsia="ru-RU"/>
+        </w:rPr>
+        <w:t>Вспышка отключается (Анимация)</w:t>
+      </w:r>
+    </w:p>
+    <w:p>
+      <w:pPr>
+        <w:rPr>
+          <w:lang w:val="en-US" w:eastAsia="ru-RU"/>
+        </w:rPr>
+      </w:pPr>
+      <w:r>
+        <w:rPr>
+          <w:lang w:eastAsia="ru-RU"/>
+        </w:rPr>
+        <w:t>Характеристики вспышки</w:t>
+      </w:r>
+      <w:r>
+        <w:rPr>
+          <w:lang w:val="en-US" w:eastAsia="ru-RU"/>
+        </w:rPr>
+        <w:t>:</w:t>
+      </w:r>
+    </w:p>
+    <w:p>
+      <w:pPr>
+        <w:pStyle w:val="a3"/>
+        <w:numPr>
+          <w:ilvl w:val="0"/>
+          <w:numId w:val="28"/>
+        </w:numPr>
+        <w:rPr>
+          <w:lang w:eastAsia="ru-RU"/>
+        </w:rPr>
+      </w:pPr>
+      <w:r>
+        <w:rPr>
+          <w:lang w:eastAsia="ru-RU"/>
+        </w:rPr>
+        <w:t>Время действия</w:t>
+      </w:r>
+    </w:p>
+    <w:p>
+      <w:pPr>
+        <w:pStyle w:val="a3"/>
+        <w:numPr>
+          <w:ilvl w:val="0"/>
+          <w:numId w:val="28"/>
+        </w:numPr>
+        <w:rPr>
+          <w:lang w:eastAsia="ru-RU"/>
+        </w:rPr>
+      </w:pPr>
+      <w:r>
+        <w:rPr>
+          <w:lang w:eastAsia="ru-RU"/>
+        </w:rPr>
+        <w:t>Ширина</w:t>
+      </w:r>
+    </w:p>
+    <w:p>
+      <w:pPr>
+        <w:rPr>
+          <w:lang w:val="en-US" w:eastAsia="ru-RU"/>
+        </w:rPr>
+      </w:pPr>
+      <w:r>
+        <w:rPr>
+          <w:lang w:eastAsia="ru-RU"/>
+        </w:rPr>
+        <w:t>Характеристики генератора вспышек</w:t>
+      </w:r>
+      <w:r>
+        <w:rPr>
+          <w:lang w:val="en-US" w:eastAsia="ru-RU"/>
+        </w:rPr>
+        <w:t>:</w:t>
+      </w:r>
+    </w:p>
+    <w:p>
+      <w:pPr>
+        <w:pStyle w:val="a3"/>
+        <w:numPr>
+          <w:ilvl w:val="0"/>
+          <w:numId w:val="29"/>
+        </w:numPr>
+        <w:rPr>
+          <w:lang w:eastAsia="ru-RU"/>
+        </w:rPr>
+      </w:pPr>
+      <w:r>
+        <w:rPr>
+          <w:lang w:eastAsia="ru-RU"/>
+        </w:rPr>
+        <w:t>Частота появления вспышек</w:t>
+      </w:r>
+    </w:p>
+    <w:p>
+      <w:pPr>
+        <w:rPr>
+          <w:lang w:eastAsia="ru-RU"/>
+        </w:rPr>
+      </w:pPr>
+    </w:p>
+    <w:p>
+      <w:pPr>
         <w:pStyle w:val="2"/>
       </w:pPr>
-      <w:bookmarkStart w:id="24" w:name="_Toc48480141"/>
+      <w:bookmarkStart w:id="23" w:name="_Toc50662947"/>
       <w:r>
         <w:t>Преследователь</w:t>
       </w:r>
-      <w:bookmarkEnd w:id="24"/>
+      <w:bookmarkEnd w:id="23"/>
     </w:p>
     <w:p>
       <w:r>
@@ -4285,13 +5289,232 @@
       <w:pPr>
         <w:pStyle w:val="1"/>
       </w:pPr>
-      <w:bookmarkStart w:id="25" w:name="_Статистика"/>
-      <w:bookmarkStart w:id="26" w:name="_Toc48480142"/>
+      <w:bookmarkStart w:id="24" w:name="_Toc50662948"/>
+      <w:r>
+        <w:t>События эффекты</w:t>
+      </w:r>
+      <w:bookmarkEnd w:id="24"/>
+    </w:p>
+    <w:p>
+      <w:r>
+        <w:t>-=Необходима доработка=-</w:t>
+      </w:r>
+    </w:p>
+    <w:p/>
+    <w:p>
+      <w:r>
+        <w:t xml:space="preserve">Завязать игру так же на событиях эффектах, где вся игровая логика и цветовая палитра зависят от того или иного эффекта. </w:t>
+      </w:r>
+    </w:p>
+    <w:p>
+      <w:r>
+        <w:t>Игра начинается с дефолтного события, которое потом каждые (40) секунд сменяются на случайное другое с плавным эффектом. Так же записать характерные и обязательно уникальные черты событий.</w:t>
+      </w:r>
+    </w:p>
+    <w:p>
+      <w:r>
+        <w:t>Кроме того, отдельная заморочка с палитрой цветов. Необходимо определить главные элементы игры и сформировать для каждого «набора» свою палитру.</w:t>
+      </w:r>
+    </w:p>
+    <w:p>
+      <w:r>
+        <w:t>Пример:</w:t>
+      </w:r>
+    </w:p>
+    <w:p>
+      <w:r>
+        <w:t>(Отдельно записать ч-б объекты, такие как игрок, платформы)</w:t>
+      </w:r>
+    </w:p>
+    <w:p>
+      <w:r>
+        <w:t>Цвет неба:</w:t>
+      </w:r>
+    </w:p>
+    <w:p>
+      <w:r>
+        <w:t xml:space="preserve"> 1. Синий</w:t>
+      </w:r>
+    </w:p>
+    <w:p>
+      <w:r>
+        <w:t xml:space="preserve"> 2. Лилово - розовый</w:t>
+      </w:r>
+    </w:p>
+    <w:p>
+      <w:r>
+        <w:t xml:space="preserve"> 3. Светло зелёный, как трава </w:t>
+      </w:r>
+    </w:p>
+    <w:p>
+      <w:r>
+        <w:t>Далее к этим трём цветам (по одному на событие эффект) необходимо выбрать гармонирующие цвета остальных элементов. Так же представлю сразу «наборы»:</w:t>
+      </w:r>
+    </w:p>
+    <w:p>
+      <w:r>
+        <w:lastRenderedPageBreak/>
+        <w:t xml:space="preserve"> </w:t>
+      </w:r>
+      <w:r>
+        <w:rPr>
+          <w:rFonts w:ascii="Tahoma" w:hAnsi="Tahoma" w:cs="Tahoma"/>
+        </w:rPr>
+        <w:t>⁃</w:t>
+      </w:r>
+      <w:r>
+        <w:t xml:space="preserve"> </w:t>
+      </w:r>
+      <w:r>
+        <w:rPr>
+          <w:rFonts w:ascii="Calibri" w:hAnsi="Calibri" w:cs="Calibri"/>
+        </w:rPr>
+        <w:t>небо</w:t>
+      </w:r>
+      <w:r>
+        <w:t xml:space="preserve">, </w:t>
+      </w:r>
+      <w:r>
+        <w:rPr>
+          <w:rFonts w:ascii="Calibri" w:hAnsi="Calibri" w:cs="Calibri"/>
+        </w:rPr>
+        <w:t>Центр</w:t>
+      </w:r>
+      <w:r>
+        <w:t xml:space="preserve">, </w:t>
+      </w:r>
+      <w:r>
+        <w:rPr>
+          <w:rFonts w:ascii="Calibri" w:hAnsi="Calibri" w:cs="Calibri"/>
+        </w:rPr>
+        <w:t>звёзды</w:t>
+      </w:r>
+      <w:r>
+        <w:t xml:space="preserve">, </w:t>
+      </w:r>
+      <w:r>
+        <w:rPr>
+          <w:rFonts w:ascii="Calibri" w:hAnsi="Calibri" w:cs="Calibri"/>
+        </w:rPr>
+        <w:t>существа</w:t>
+      </w:r>
+      <w:r>
+        <w:t xml:space="preserve"> </w:t>
+      </w:r>
+    </w:p>
+    <w:p>
+      <w:r>
+        <w:t>И обязательное условие: центр всегда должен быть красным, возможны лишь смены оттенков...</w:t>
+      </w:r>
+    </w:p>
+    <w:p/>
+    <w:p>
+      <w:pPr>
+        <w:pStyle w:val="1"/>
+      </w:pPr>
+      <w:bookmarkStart w:id="25" w:name="_Toc50662949"/>
+      <w:r>
+        <w:t>Настройки</w:t>
+      </w:r>
       <w:bookmarkEnd w:id="25"/>
+    </w:p>
+    <w:p>
+      <w:r>
+        <w:t>В игре предусмотрено сохранение следующих настроек</w:t>
+      </w:r>
+      <w:r>
+        <w:t>:</w:t>
+      </w:r>
+    </w:p>
+    <w:p>
+      <w:pPr>
+        <w:pStyle w:val="a3"/>
+        <w:numPr>
+          <w:ilvl w:val="0"/>
+          <w:numId w:val="26"/>
+        </w:numPr>
+        <w:rPr>
+          <w:lang w:val="en-US"/>
+        </w:rPr>
+      </w:pPr>
+      <w:r>
+        <w:t>Язык</w:t>
+      </w:r>
+    </w:p>
+    <w:p>
+      <w:pPr>
+        <w:pStyle w:val="a3"/>
+        <w:numPr>
+          <w:ilvl w:val="0"/>
+          <w:numId w:val="26"/>
+        </w:numPr>
+        <w:rPr>
+          <w:lang w:val="en-US"/>
+        </w:rPr>
+      </w:pPr>
+      <w:proofErr w:type="spellStart"/>
+      <w:r>
+        <w:t>Вкл</w:t>
+      </w:r>
+      <w:proofErr w:type="spellEnd"/>
+      <w:r>
+        <w:rPr>
+          <w:lang w:val="en-US"/>
+        </w:rPr>
+        <w:t>/</w:t>
+      </w:r>
+      <w:proofErr w:type="spellStart"/>
+      <w:r>
+        <w:t>выкл</w:t>
+      </w:r>
+      <w:proofErr w:type="spellEnd"/>
+      <w:r>
+        <w:t xml:space="preserve"> музыки</w:t>
+      </w:r>
+    </w:p>
+    <w:p>
+      <w:pPr>
+        <w:pStyle w:val="a3"/>
+        <w:numPr>
+          <w:ilvl w:val="0"/>
+          <w:numId w:val="26"/>
+        </w:numPr>
+        <w:rPr>
+          <w:lang w:val="en-US"/>
+        </w:rPr>
+      </w:pPr>
+      <w:proofErr w:type="spellStart"/>
+      <w:r>
+        <w:t>Вкл</w:t>
+      </w:r>
+      <w:proofErr w:type="spellEnd"/>
+      <w:r>
+        <w:rPr>
+          <w:lang w:val="en-US"/>
+        </w:rPr>
+        <w:t>/</w:t>
+      </w:r>
+      <w:proofErr w:type="spellStart"/>
+      <w:r>
+        <w:t>выкл</w:t>
+      </w:r>
+      <w:proofErr w:type="spellEnd"/>
+      <w:r>
+        <w:t xml:space="preserve"> звуковых эффектов</w:t>
+      </w:r>
+    </w:p>
+    <w:p/>
+    <w:p>
+      <w:pPr>
+        <w:pStyle w:val="1"/>
+      </w:pPr>
+      <w:bookmarkStart w:id="26" w:name="_Статистика"/>
+      <w:bookmarkStart w:id="27" w:name="_Toc50662950"/>
+      <w:bookmarkEnd w:id="26"/>
       <w:r>
         <w:t>Статистика</w:t>
       </w:r>
-      <w:bookmarkEnd w:id="26"/>
+      <w:bookmarkEnd w:id="27"/>
     </w:p>
     <w:p>
       <w:pPr>
@@ -4341,7 +5564,6 @@
         <w:rPr>
           <w:lang w:eastAsia="ru-RU"/>
         </w:rPr>
-        <w:lastRenderedPageBreak/>
         <w:t>4. Максимальный множитель очков (Если помнишь, там идет алгебраическая прогрессия)</w:t>
       </w:r>
     </w:p>
@@ -4382,13 +5604,13 @@
       <w:pPr>
         <w:pStyle w:val="1"/>
       </w:pPr>
-      <w:bookmarkStart w:id="27" w:name="_Внутриигровая_валюта_и"/>
-      <w:bookmarkStart w:id="28" w:name="_Toc48480143"/>
-      <w:bookmarkEnd w:id="27"/>
+      <w:bookmarkStart w:id="28" w:name="_Внутриигровая_валюта_и"/>
+      <w:bookmarkStart w:id="29" w:name="_Toc50662951"/>
+      <w:bookmarkEnd w:id="28"/>
       <w:r>
         <w:t>Внутриигровая валюта и покупки</w:t>
       </w:r>
-      <w:bookmarkEnd w:id="28"/>
+      <w:bookmarkEnd w:id="29"/>
     </w:p>
     <w:p>
       <w:pPr>
@@ -4407,11 +5629,11 @@
       <w:pPr>
         <w:pStyle w:val="2"/>
       </w:pPr>
-      <w:bookmarkStart w:id="29" w:name="_Toc48480144"/>
+      <w:bookmarkStart w:id="30" w:name="_Toc50662952"/>
       <w:r>
         <w:t>Индекс оценки стоимости</w:t>
       </w:r>
-      <w:bookmarkEnd w:id="29"/>
+      <w:bookmarkEnd w:id="30"/>
     </w:p>
     <w:p/>
     <w:p>
@@ -4422,7 +5644,15 @@
         <w:t xml:space="preserve">м классе </w:t>
       </w:r>
       <w:r>
-        <w:t>лежат поля, связанные со внутри-игровыми покупками. Это может быть как внутри-игровая валюта, так и сами покупки (Массивы данных, поля с булевыми типами и т.д.) Так же, необходимо каждой покупке присвоить индекс стоимости с типом определенной валюты. Например, в Jonks в роли валюты выступает только Звезды. 1 Звезда = 1 индексу Звезды. Скин, стоимостью в 10 звезд, оценивается соответственно в 10 индексов Звезды.</w:t>
+        <w:t xml:space="preserve">лежат поля, связанные со внутри-игровыми покупками. Это может быть как внутри-игровая валюта, так и сами покупки (Массивы данных, поля с булевыми типами и т.д.) Так же, необходимо каждой покупке присвоить индекс стоимости с типом определенной валюты. Например, в </w:t>
+      </w:r>
+      <w:proofErr w:type="spellStart"/>
+      <w:r>
+        <w:t>Jonks</w:t>
+      </w:r>
+      <w:proofErr w:type="spellEnd"/>
+      <w:r>
+        <w:t xml:space="preserve"> в роли валюты выступает только Звезды. 1 Звезда = 1 индексу Звезды. Скин, стоимостью в 10 звезд, оценивается соответственно в 10 индексов Звезды.</w:t>
       </w:r>
     </w:p>
     <w:p>
@@ -4452,11 +5682,12 @@
       <w:pPr>
         <w:pStyle w:val="1"/>
       </w:pPr>
-      <w:bookmarkStart w:id="30" w:name="_Toc48480145"/>
-      <w:r>
+      <w:bookmarkStart w:id="31" w:name="_Toc50662953"/>
+      <w:r>
+        <w:lastRenderedPageBreak/>
         <w:t>Сохранение</w:t>
       </w:r>
-      <w:bookmarkEnd w:id="30"/>
+      <w:bookmarkEnd w:id="31"/>
     </w:p>
     <w:p>
       <w:pPr>
@@ -4465,9 +5696,9 @@
           <w:lang w:eastAsia="ru-RU"/>
         </w:rPr>
       </w:pPr>
-      <w:bookmarkStart w:id="31" w:name="_Структура_модели_«Player"/>
-      <w:bookmarkStart w:id="32" w:name="_Toc48480146"/>
-      <w:bookmarkEnd w:id="31"/>
+      <w:bookmarkStart w:id="32" w:name="_Структура_модели_«Player"/>
+      <w:bookmarkStart w:id="33" w:name="_Toc50662954"/>
+      <w:bookmarkEnd w:id="32"/>
       <w:r>
         <w:rPr>
           <w:lang w:eastAsia="ru-RU"/>
@@ -4510,7 +5741,7 @@
         </w:rPr>
         <w:t>»</w:t>
       </w:r>
-      <w:bookmarkEnd w:id="32"/>
+      <w:bookmarkEnd w:id="33"/>
     </w:p>
     <w:p>
       <w:pPr>
@@ -4556,12 +5787,14 @@
         </w:rPr>
         <w:t xml:space="preserve">Класс </w:t>
       </w:r>
+      <w:proofErr w:type="spellStart"/>
       <w:r>
         <w:rPr>
           <w:lang w:val="en-US" w:eastAsia="ru-RU"/>
         </w:rPr>
         <w:t>PlayerDataSaver</w:t>
       </w:r>
+      <w:proofErr w:type="spellEnd"/>
       <w:r>
         <w:rPr>
           <w:lang w:eastAsia="ru-RU"/>
@@ -4635,12 +5868,14 @@
         </w:rPr>
         <w:t xml:space="preserve">Класс со статистикой </w:t>
       </w:r>
+      <w:proofErr w:type="spellStart"/>
       <w:r>
         <w:rPr>
           <w:lang w:val="en-US" w:eastAsia="ru-RU"/>
         </w:rPr>
         <w:t>PlayerStats</w:t>
       </w:r>
+      <w:proofErr w:type="spellEnd"/>
     </w:p>
     <w:p>
       <w:pPr>
@@ -4659,6 +5894,7 @@
         </w:rPr>
         <w:t xml:space="preserve">Класс с внутриигровой валютой и покупками </w:t>
       </w:r>
+      <w:proofErr w:type="spellStart"/>
       <w:r>
         <w:rPr>
           <w:lang w:val="en-US" w:eastAsia="ru-RU"/>
@@ -4695,6 +5931,7 @@
         </w:rPr>
         <w:t>urchases</w:t>
       </w:r>
+      <w:proofErr w:type="spellEnd"/>
     </w:p>
     <w:p>
       <w:pPr>
@@ -4759,14 +5996,120 @@
           <w:lang w:eastAsia="ru-RU"/>
         </w:rPr>
       </w:pPr>
-      <w:bookmarkStart w:id="33" w:name="_Toc48480147"/>
+      <w:bookmarkStart w:id="34" w:name="_Toc50662955"/>
+      <w:r>
+        <w:rPr>
+          <w:lang w:eastAsia="ru-RU"/>
+        </w:rPr>
+        <w:t>Изменение модели «</w:t>
+      </w:r>
+      <w:r>
+        <w:rPr>
+          <w:lang w:val="en-US" w:eastAsia="ru-RU"/>
+        </w:rPr>
+        <w:t>Player</w:t>
+      </w:r>
+      <w:r>
+        <w:rPr>
+          <w:lang w:eastAsia="ru-RU"/>
+        </w:rPr>
+        <w:t xml:space="preserve"> </w:t>
+      </w:r>
+      <w:r>
+        <w:rPr>
+          <w:lang w:val="en-US" w:eastAsia="ru-RU"/>
+        </w:rPr>
+        <w:t>Data</w:t>
+      </w:r>
+      <w:r>
+        <w:rPr>
+          <w:lang w:eastAsia="ru-RU"/>
+        </w:rPr>
+        <w:t xml:space="preserve"> </w:t>
+      </w:r>
+      <w:r>
+        <w:rPr>
+          <w:lang w:val="en-US" w:eastAsia="ru-RU"/>
+        </w:rPr>
+        <w:t>Saver</w:t>
+      </w:r>
+      <w:r>
+        <w:rPr>
+          <w:lang w:eastAsia="ru-RU"/>
+        </w:rPr>
+        <w:t>»</w:t>
+      </w:r>
+      <w:bookmarkEnd w:id="34"/>
+    </w:p>
+    <w:p>
+      <w:r>
+        <w:t>При добавлении поля в модель необходимо</w:t>
+      </w:r>
+      <w:r>
+        <w:t>:</w:t>
+      </w:r>
+    </w:p>
+    <w:p>
+      <w:pPr>
+        <w:pStyle w:val="a3"/>
+        <w:numPr>
+          <w:ilvl w:val="0"/>
+          <w:numId w:val="23"/>
+        </w:numPr>
+      </w:pPr>
+      <w:r>
+        <w:t xml:space="preserve">Обновить метод «создать с дефолтными значениями» </w:t>
+      </w:r>
+    </w:p>
+    <w:p>
+      <w:pPr>
+        <w:pStyle w:val="a3"/>
+        <w:numPr>
+          <w:ilvl w:val="0"/>
+          <w:numId w:val="23"/>
+        </w:numPr>
+      </w:pPr>
+      <w:r>
+        <w:t xml:space="preserve">Обновить метод «проверить на </w:t>
+      </w:r>
+      <w:proofErr w:type="spellStart"/>
+      <w:r>
+        <w:t>null</w:t>
+      </w:r>
+      <w:proofErr w:type="spellEnd"/>
+      <w:r>
+        <w:t xml:space="preserve"> все поля»</w:t>
+      </w:r>
+    </w:p>
+    <w:p>
+      <w:pPr>
+        <w:rPr>
+          <w:lang w:eastAsia="ru-RU"/>
+        </w:rPr>
+      </w:pPr>
+    </w:p>
+    <w:p>
+      <w:pPr>
+        <w:rPr>
+          <w:lang w:eastAsia="ru-RU"/>
+        </w:rPr>
+      </w:pPr>
+    </w:p>
+    <w:p>
+      <w:pPr>
+        <w:pStyle w:val="2"/>
+        <w:rPr>
+          <w:lang w:eastAsia="ru-RU"/>
+        </w:rPr>
+      </w:pPr>
+      <w:bookmarkStart w:id="35" w:name="_Toc50662956"/>
       <w:r>
         <w:rPr>
           <w:lang w:eastAsia="ru-RU"/>
         </w:rPr>
         <w:t>Логика сохранения:</w:t>
       </w:r>
-      <w:bookmarkEnd w:id="33"/>
+      <w:bookmarkEnd w:id="35"/>
     </w:p>
     <w:p>
       <w:pPr>
@@ -4791,7 +6134,6 @@
         <w:rPr>
           <w:lang w:eastAsia="ru-RU"/>
         </w:rPr>
-        <w:lastRenderedPageBreak/>
         <w:t>Таким образом, данные сохранения хранятся в зашифрованном виде на устройстве и в исходном виде на сервере.</w:t>
       </w:r>
     </w:p>
@@ -4888,7 +6230,7 @@
           <w:iCs/>
           <w:lang w:eastAsia="ru-RU"/>
         </w:rPr>
-        <w:t>Так же подразумевается, что синхронизация происходит после загрузки данных с сервера, а также в тот момент, когда «не идёт игра». Вот список таких точек: Главное меню; окончательное GameOverMenu. Для удобства в плане реализации думаю сделать static bool isGameRunning</w:t>
+        <w:t>Так же подразумевается, что синхронизация происходит после загрузки данных с сервера</w:t>
       </w:r>
       <w:r>
         <w:rPr>
@@ -4896,6 +6238,94 @@
           <w:iCs/>
           <w:lang w:eastAsia="ru-RU"/>
         </w:rPr>
+        <w:t xml:space="preserve">. </w:t>
+      </w:r>
+      <w:r>
+        <w:rPr>
+          <w:i/>
+          <w:iCs/>
+          <w:lang w:eastAsia="ru-RU"/>
+        </w:rPr>
+        <w:br/>
+      </w:r>
+      <w:r>
+        <w:rPr>
+          <w:i/>
+          <w:iCs/>
+          <w:lang w:eastAsia="ru-RU"/>
+        </w:rPr>
+        <w:t xml:space="preserve">Вот список таких точек: Главное меню; окончательное </w:t>
+      </w:r>
+      <w:proofErr w:type="spellStart"/>
+      <w:r>
+        <w:rPr>
+          <w:i/>
+          <w:iCs/>
+          <w:lang w:eastAsia="ru-RU"/>
+        </w:rPr>
+        <w:t>GameOverMenu</w:t>
+      </w:r>
+      <w:proofErr w:type="spellEnd"/>
+      <w:r>
+        <w:rPr>
+          <w:i/>
+          <w:iCs/>
+          <w:lang w:eastAsia="ru-RU"/>
+        </w:rPr>
+        <w:t xml:space="preserve">. Для удобства в плане реализации думаю сделать </w:t>
+      </w:r>
+      <w:proofErr w:type="spellStart"/>
+      <w:r>
+        <w:rPr>
+          <w:i/>
+          <w:iCs/>
+          <w:lang w:eastAsia="ru-RU"/>
+        </w:rPr>
+        <w:t>static</w:t>
+      </w:r>
+      <w:proofErr w:type="spellEnd"/>
+      <w:r>
+        <w:rPr>
+          <w:i/>
+          <w:iCs/>
+          <w:lang w:eastAsia="ru-RU"/>
+        </w:rPr>
+        <w:t xml:space="preserve"> </w:t>
+      </w:r>
+      <w:proofErr w:type="spellStart"/>
+      <w:r>
+        <w:rPr>
+          <w:i/>
+          <w:iCs/>
+          <w:lang w:eastAsia="ru-RU"/>
+        </w:rPr>
+        <w:t>bool</w:t>
+      </w:r>
+      <w:proofErr w:type="spellEnd"/>
+      <w:r>
+        <w:rPr>
+          <w:i/>
+          <w:iCs/>
+          <w:lang w:eastAsia="ru-RU"/>
+        </w:rPr>
+        <w:t xml:space="preserve"> </w:t>
+      </w:r>
+      <w:proofErr w:type="spellStart"/>
+      <w:r>
+        <w:rPr>
+          <w:i/>
+          <w:iCs/>
+          <w:lang w:eastAsia="ru-RU"/>
+        </w:rPr>
+        <w:t>isGameRunning</w:t>
+      </w:r>
+      <w:proofErr w:type="spellEnd"/>
+      <w:r>
+        <w:rPr>
+          <w:i/>
+          <w:iCs/>
+          <w:lang w:eastAsia="ru-RU"/>
+        </w:rPr>
         <w:t>.</w:t>
       </w:r>
     </w:p>
@@ -4970,19 +6400,34 @@
         <w:rPr>
           <w:lang w:eastAsia="ru-RU"/>
         </w:rPr>
-        <w:t xml:space="preserve"> (данные на устройстве лучше, т.е. статы выше)</w:t>
-      </w:r>
-    </w:p>
-    <w:p>
-      <w:pPr>
-        <w:rPr>
-          <w:lang w:eastAsia="ru-RU"/>
-        </w:rPr>
-      </w:pPr>
-      <w:r>
-        <w:rPr>
-          <w:lang w:eastAsia="ru-RU"/>
-        </w:rPr>
+        <w:t xml:space="preserve"> (данные на устройстве лучше, т.е. </w:t>
+      </w:r>
+      <w:proofErr w:type="spellStart"/>
+      <w:r>
+        <w:rPr>
+          <w:lang w:eastAsia="ru-RU"/>
+        </w:rPr>
+        <w:t>статы</w:t>
+      </w:r>
+      <w:proofErr w:type="spellEnd"/>
+      <w:r>
+        <w:rPr>
+          <w:lang w:eastAsia="ru-RU"/>
+        </w:rPr>
+        <w:t xml:space="preserve"> выше)</w:t>
+      </w:r>
+    </w:p>
+    <w:p>
+      <w:pPr>
+        <w:rPr>
+          <w:lang w:eastAsia="ru-RU"/>
+        </w:rPr>
+      </w:pPr>
+      <w:r>
+        <w:rPr>
+          <w:lang w:eastAsia="ru-RU"/>
+        </w:rPr>
+        <w:lastRenderedPageBreak/>
         <w:t xml:space="preserve"> 2. Игрок играл на другом устройстве</w:t>
       </w:r>
       <w:r>
@@ -5023,7 +6468,21 @@
         <w:rPr>
           <w:lang w:eastAsia="ru-RU"/>
         </w:rPr>
-        <w:t xml:space="preserve"> (данные на устройстве хуже, т.е. статы ниже)</w:t>
+        <w:t xml:space="preserve"> (данные на устройстве хуже, т.е. </w:t>
+      </w:r>
+      <w:proofErr w:type="spellStart"/>
+      <w:r>
+        <w:rPr>
+          <w:lang w:eastAsia="ru-RU"/>
+        </w:rPr>
+        <w:t>статы</w:t>
+      </w:r>
+      <w:proofErr w:type="spellEnd"/>
+      <w:r>
+        <w:rPr>
+          <w:lang w:eastAsia="ru-RU"/>
+        </w:rPr>
+        <w:t xml:space="preserve"> ниже)</w:t>
       </w:r>
     </w:p>
     <w:p>
@@ -5574,14 +7033,7 @@
         <w:rPr>
           <w:lang w:eastAsia="ru-RU"/>
         </w:rPr>
-        <w:t xml:space="preserve">валютой, у которой больше индекс </w:t>
-      </w:r>
-      <w:r>
-        <w:rPr>
-          <w:lang w:eastAsia="ru-RU"/>
-        </w:rPr>
-        <w:lastRenderedPageBreak/>
-        <w:t xml:space="preserve">стоимости. </w:t>
+        <w:t xml:space="preserve">валютой, у которой больше индекс стоимости. </w:t>
       </w:r>
       <w:r>
         <w:rPr>
@@ -5589,12 +7041,14 @@
         </w:rPr>
         <w:t xml:space="preserve">(Не должно возникнуть проблем, так как в </w:t>
       </w:r>
+      <w:proofErr w:type="spellStart"/>
       <w:r>
         <w:rPr>
           <w:lang w:val="en-US" w:eastAsia="ru-RU"/>
         </w:rPr>
         <w:t>Jonks</w:t>
       </w:r>
+      <w:proofErr w:type="spellEnd"/>
       <w:r>
         <w:rPr>
           <w:lang w:eastAsia="ru-RU"/>
@@ -5735,7 +7189,21 @@
         <w:rPr>
           <w:lang w:eastAsia="ru-RU"/>
         </w:rPr>
-        <w:t xml:space="preserve">Сохранение данных должно происходить либо при выходе из приложения, либо на «контрольной точке» изменения статов. Список контрольных точек: </w:t>
+        <w:t xml:space="preserve">Сохранение данных должно происходить либо при выходе из приложения, либо на «контрольной точке» изменения </w:t>
+      </w:r>
+      <w:proofErr w:type="spellStart"/>
+      <w:r>
+        <w:rPr>
+          <w:lang w:eastAsia="ru-RU"/>
+        </w:rPr>
+        <w:t>статов</w:t>
+      </w:r>
+      <w:proofErr w:type="spellEnd"/>
+      <w:r>
+        <w:rPr>
+          <w:lang w:eastAsia="ru-RU"/>
+        </w:rPr>
+        <w:t xml:space="preserve">. Список контрольных точек: </w:t>
       </w:r>
     </w:p>
     <w:p>
@@ -5814,47 +7282,60 @@
           <w:lang w:eastAsia="ru-RU"/>
         </w:rPr>
       </w:pPr>
-      <w:bookmarkStart w:id="34" w:name="_Сброс_сохраненных_данных"/>
-      <w:bookmarkStart w:id="35" w:name="_Toc48480148"/>
-      <w:bookmarkEnd w:id="34"/>
+      <w:bookmarkStart w:id="36" w:name="_Сброс_сохраненных_данных"/>
+      <w:bookmarkStart w:id="37" w:name="_Toc50662957"/>
+      <w:bookmarkEnd w:id="36"/>
       <w:r>
         <w:rPr>
           <w:lang w:eastAsia="ru-RU"/>
         </w:rPr>
         <w:t>Сброс сохраненных данных</w:t>
       </w:r>
-      <w:bookmarkEnd w:id="35"/>
-    </w:p>
-    <w:p>
-      <w:pPr>
-        <w:rPr>
-          <w:lang w:eastAsia="ru-RU"/>
-        </w:rPr>
-      </w:pPr>
-      <w:r>
-        <w:rPr>
-          <w:lang w:eastAsia="ru-RU"/>
-        </w:rPr>
-        <w:t>Внимание! Сбросить сохраненные данные можно лишь один раз с момента запуска приложения! Для повторного сброса необходимо перезапустить приложение!</w:t>
-      </w:r>
-    </w:p>
-    <w:p>
-      <w:pPr>
-        <w:rPr>
-          <w:lang w:eastAsia="ru-RU"/>
-        </w:rPr>
-      </w:pPr>
-    </w:p>
-    <w:p>
-      <w:pPr>
-        <w:rPr>
-          <w:lang w:eastAsia="ru-RU"/>
-        </w:rPr>
-      </w:pPr>
-      <w:r>
-        <w:rPr>
-          <w:lang w:eastAsia="ru-RU"/>
-        </w:rPr>
+      <w:bookmarkEnd w:id="37"/>
+    </w:p>
+    <w:p>
+      <w:pPr>
+        <w:rPr>
+          <w:lang w:eastAsia="ru-RU"/>
+        </w:rPr>
+      </w:pPr>
+      <w:r>
+        <w:rPr>
+          <w:lang w:eastAsia="ru-RU"/>
+        </w:rPr>
+        <w:t xml:space="preserve">Внимание! Сбросить </w:t>
+      </w:r>
+      <w:r>
+        <w:rPr>
+          <w:lang w:eastAsia="ru-RU"/>
+        </w:rPr>
+        <w:t xml:space="preserve">или восстановить с облака </w:t>
+      </w:r>
+      <w:r>
+        <w:rPr>
+          <w:lang w:eastAsia="ru-RU"/>
+        </w:rPr>
+        <w:t>сохраненные данные можно лишь один раз с момента запуска приложения! Для повторного сброса необходимо перезапустить приложение!</w:t>
+      </w:r>
+    </w:p>
+    <w:p>
+      <w:pPr>
+        <w:rPr>
+          <w:lang w:eastAsia="ru-RU"/>
+        </w:rPr>
+      </w:pPr>
+    </w:p>
+    <w:p>
+      <w:pPr>
+        <w:rPr>
+          <w:lang w:eastAsia="ru-RU"/>
+        </w:rPr>
+      </w:pPr>
+      <w:r>
+        <w:rPr>
+          <w:lang w:eastAsia="ru-RU"/>
+        </w:rPr>
+        <w:lastRenderedPageBreak/>
         <w:t>Вывести предупреждающее окно</w:t>
       </w:r>
       <w:r>
@@ -6107,7 +7588,7 @@
           <w:lang w:eastAsia="ru-RU"/>
         </w:rPr>
       </w:pPr>
-      <w:bookmarkStart w:id="36" w:name="_Toc48480149"/>
+      <w:bookmarkStart w:id="38" w:name="_Toc50662958"/>
       <w:r>
         <w:rPr>
           <w:rStyle w:val="20"/>
@@ -6115,7 +7596,7 @@
         </w:rPr>
         <w:t>Восстановление статистики из облака</w:t>
       </w:r>
-      <w:bookmarkEnd w:id="36"/>
+      <w:bookmarkEnd w:id="38"/>
       <w:r>
         <w:rPr>
           <w:lang w:eastAsia="ru-RU"/>
@@ -6133,6 +7614,26 @@
         <w:rPr>
           <w:lang w:eastAsia="ru-RU"/>
         </w:rPr>
+        <w:t>Внимание! Сбросить или восстановить с облака сохраненные данные можно лишь один раз с момента запуска приложения! Для повторного сброса необходимо перезапустить приложение!</w:t>
+      </w:r>
+    </w:p>
+    <w:p>
+      <w:pPr>
+        <w:rPr>
+          <w:lang w:eastAsia="ru-RU"/>
+        </w:rPr>
+      </w:pPr>
+    </w:p>
+    <w:p>
+      <w:pPr>
+        <w:rPr>
+          <w:lang w:eastAsia="ru-RU"/>
+        </w:rPr>
+      </w:pPr>
+      <w:r>
+        <w:rPr>
+          <w:lang w:eastAsia="ru-RU"/>
+        </w:rPr>
         <w:t>При условии, что к облаку есть доступ</w:t>
       </w:r>
       <w:r>
@@ -6177,7 +7678,6 @@
         <w:rPr>
           <w:lang w:eastAsia="ru-RU"/>
         </w:rPr>
-        <w:lastRenderedPageBreak/>
         <w:t>Вывести предупреждающее окно</w:t>
       </w:r>
       <w:r>
@@ -6383,12 +7883,14 @@
           <w:lang w:val="en-US"/>
         </w:rPr>
       </w:pPr>
+      <w:bookmarkStart w:id="39" w:name="_Toc50662959"/>
       <w:r>
         <w:rPr>
           <w:lang w:val="en-US"/>
         </w:rPr>
         <w:t>Google services</w:t>
       </w:r>
+      <w:bookmarkEnd w:id="39"/>
     </w:p>
     <w:p>
       <w:pPr>
@@ -6397,24 +7899,40 @@
           <w:lang w:eastAsia="ru-RU"/>
         </w:rPr>
       </w:pPr>
+      <w:bookmarkStart w:id="40" w:name="_Toc50662960"/>
       <w:r>
         <w:rPr>
           <w:lang w:eastAsia="ru-RU"/>
         </w:rPr>
         <w:t>Авторизация</w:t>
       </w:r>
-    </w:p>
-    <w:p>
-      <w:pPr>
-        <w:rPr>
-          <w:lang w:eastAsia="ru-RU"/>
-        </w:rPr>
-      </w:pPr>
-      <w:r>
-        <w:rPr>
-          <w:lang w:eastAsia="ru-RU"/>
-        </w:rPr>
-        <w:t xml:space="preserve">Авторизация в гугл сервисах происходит сразу после входа в игру </w:t>
+      <w:bookmarkEnd w:id="40"/>
+    </w:p>
+    <w:p>
+      <w:pPr>
+        <w:rPr>
+          <w:lang w:eastAsia="ru-RU"/>
+        </w:rPr>
+      </w:pPr>
+      <w:r>
+        <w:rPr>
+          <w:lang w:eastAsia="ru-RU"/>
+        </w:rPr>
+        <w:t xml:space="preserve">Авторизация в </w:t>
+      </w:r>
+      <w:proofErr w:type="spellStart"/>
+      <w:r>
+        <w:rPr>
+          <w:lang w:eastAsia="ru-RU"/>
+        </w:rPr>
+        <w:t>гугл</w:t>
+      </w:r>
+      <w:proofErr w:type="spellEnd"/>
+      <w:r>
+        <w:rPr>
+          <w:lang w:eastAsia="ru-RU"/>
+        </w:rPr>
+        <w:t xml:space="preserve"> сервисах происходит сразу после входа в игру </w:t>
       </w:r>
       <w:r>
         <w:rPr>
@@ -6468,6 +7986,7 @@
           <w:lang w:eastAsia="ru-RU"/>
         </w:rPr>
       </w:pPr>
+      <w:bookmarkStart w:id="41" w:name="_Toc50662961"/>
       <w:r>
         <w:rPr>
           <w:lang w:eastAsia="ru-RU"/>
@@ -6486,6 +8005,7 @@
         </w:rPr>
         <w:t>о</w:t>
       </w:r>
+      <w:bookmarkEnd w:id="41"/>
     </w:p>
     <w:p>
       <w:pPr>
@@ -6506,16 +8026,289 @@
           <w:lang w:eastAsia="ru-RU"/>
         </w:rPr>
       </w:pPr>
+      <w:r>
+        <w:rPr>
+          <w:lang w:eastAsia="ru-RU"/>
+        </w:rPr>
+        <w:t xml:space="preserve">Данные в облако загружаются </w:t>
+      </w:r>
+      <w:r>
+        <w:rPr>
+          <w:u w:val="single"/>
+          <w:lang w:eastAsia="ru-RU"/>
+        </w:rPr>
+        <w:t>без</w:t>
+      </w:r>
+      <w:r>
+        <w:rPr>
+          <w:lang w:eastAsia="ru-RU"/>
+        </w:rPr>
+        <w:t xml:space="preserve"> шифрования.</w:t>
+      </w:r>
+    </w:p>
+    <w:p>
+      <w:pPr>
+        <w:rPr>
+          <w:lang w:eastAsia="ru-RU"/>
+        </w:rPr>
+      </w:pPr>
     </w:p>
     <w:p>
       <w:pPr>
         <w:pStyle w:val="1"/>
       </w:pPr>
-      <w:bookmarkStart w:id="37" w:name="_Toc48480150"/>
+      <w:bookmarkStart w:id="42" w:name="_Toc50662962"/>
+      <w:r>
+        <w:t>Безопасность хранения данных</w:t>
+      </w:r>
+      <w:bookmarkEnd w:id="42"/>
+    </w:p>
+    <w:p>
+      <w:pPr>
+        <w:rPr>
+          <w:lang w:eastAsia="ru-RU"/>
+        </w:rPr>
+      </w:pPr>
+      <w:r>
+        <w:rPr>
+          <w:lang w:eastAsia="ru-RU"/>
+        </w:rPr>
+        <w:t>В игре предусмотрены следующие механизмы для безопасного, защищенного от внешнего воздействия хранения данных</w:t>
+      </w:r>
+      <w:r>
+        <w:rPr>
+          <w:lang w:eastAsia="ru-RU"/>
+        </w:rPr>
+        <w:t>:</w:t>
+      </w:r>
+    </w:p>
+    <w:p>
+      <w:pPr>
+        <w:pStyle w:val="2"/>
+        <w:rPr>
+          <w:lang w:eastAsia="ru-RU"/>
+        </w:rPr>
+      </w:pPr>
+      <w:bookmarkStart w:id="43" w:name="_Toc50662963"/>
+      <w:r>
+        <w:rPr>
+          <w:lang w:eastAsia="ru-RU"/>
+        </w:rPr>
+        <w:t>Механизм защиты от воздействия на данные через оперативную память (</w:t>
+      </w:r>
+      <w:r>
+        <w:rPr>
+          <w:lang w:val="en-US" w:eastAsia="ru-RU"/>
+        </w:rPr>
+        <w:t>RAM</w:t>
+      </w:r>
+      <w:r>
+        <w:rPr>
+          <w:lang w:eastAsia="ru-RU"/>
+        </w:rPr>
+        <w:t>)</w:t>
+      </w:r>
+      <w:r>
+        <w:rPr>
+          <w:lang w:eastAsia="ru-RU"/>
+        </w:rPr>
+        <w:t>:</w:t>
+      </w:r>
+      <w:bookmarkEnd w:id="43"/>
+    </w:p>
+    <w:p>
+      <w:pPr>
+        <w:rPr>
+          <w:lang w:eastAsia="ru-RU"/>
+        </w:rPr>
+      </w:pPr>
+      <w:r>
+        <w:rPr>
+          <w:lang w:eastAsia="ru-RU"/>
+        </w:rPr>
+        <w:t>Данные хранятся в структуре обертке «</w:t>
+      </w:r>
+      <w:r>
+        <w:rPr>
+          <w:lang w:val="en-US" w:eastAsia="ru-RU"/>
+        </w:rPr>
+        <w:t>Safe</w:t>
+      </w:r>
+      <w:r>
+        <w:rPr>
+          <w:lang w:eastAsia="ru-RU"/>
+        </w:rPr>
+        <w:t xml:space="preserve"> &lt;</w:t>
+      </w:r>
+      <w:r>
+        <w:rPr>
+          <w:lang w:val="en-US" w:eastAsia="ru-RU"/>
+        </w:rPr>
+        <w:t>Type</w:t>
+      </w:r>
+      <w:r>
+        <w:rPr>
+          <w:lang w:eastAsia="ru-RU"/>
+        </w:rPr>
+        <w:t>&gt;</w:t>
+      </w:r>
+      <w:r>
+        <w:rPr>
+          <w:lang w:eastAsia="ru-RU"/>
+        </w:rPr>
+        <w:t xml:space="preserve">» зашифрованном виде. </w:t>
+      </w:r>
+    </w:p>
+    <w:p>
+      <w:pPr>
+        <w:rPr>
+          <w:lang w:eastAsia="ru-RU"/>
+        </w:rPr>
+      </w:pPr>
+      <w:r>
+        <w:rPr>
+          <w:lang w:eastAsia="ru-RU"/>
+        </w:rPr>
+        <w:t>При создании новой структуры происходит следующее</w:t>
+      </w:r>
+      <w:r>
+        <w:rPr>
+          <w:lang w:eastAsia="ru-RU"/>
+        </w:rPr>
+        <w:t>:</w:t>
+      </w:r>
+    </w:p>
+    <w:p>
+      <w:pPr>
+        <w:pStyle w:val="a3"/>
+        <w:numPr>
+          <w:ilvl w:val="0"/>
+          <w:numId w:val="24"/>
+        </w:numPr>
+        <w:rPr>
+          <w:lang w:eastAsia="ru-RU"/>
+        </w:rPr>
+      </w:pPr>
+      <w:r>
+        <w:rPr>
+          <w:lang w:eastAsia="ru-RU"/>
+        </w:rPr>
+        <w:t>Создание ключа</w:t>
+      </w:r>
+      <w:r>
+        <w:rPr>
+          <w:lang w:eastAsia="ru-RU"/>
+        </w:rPr>
+        <w:t>, где ключ — это случайное число.</w:t>
+      </w:r>
+    </w:p>
+    <w:p>
+      <w:pPr>
+        <w:pStyle w:val="a3"/>
+        <w:numPr>
+          <w:ilvl w:val="0"/>
+          <w:numId w:val="24"/>
+        </w:numPr>
+        <w:rPr>
+          <w:lang w:eastAsia="ru-RU"/>
+        </w:rPr>
+      </w:pPr>
+      <w:r>
+        <w:rPr>
+          <w:lang w:eastAsia="ru-RU"/>
+        </w:rPr>
+        <w:t xml:space="preserve">Побитовое умножение оператором </w:t>
+      </w:r>
+      <w:r>
+        <w:rPr>
+          <w:lang w:val="en-US" w:eastAsia="ru-RU"/>
+        </w:rPr>
+        <w:t>XOR</w:t>
+      </w:r>
+      <w:r>
+        <w:rPr>
+          <w:lang w:eastAsia="ru-RU"/>
+        </w:rPr>
+        <w:t xml:space="preserve"> сохраняемого значения на ключ.</w:t>
+      </w:r>
+    </w:p>
+    <w:p>
+      <w:pPr>
+        <w:rPr>
+          <w:lang w:eastAsia="ru-RU"/>
+        </w:rPr>
+      </w:pPr>
+      <w:r>
+        <w:rPr>
+          <w:lang w:eastAsia="ru-RU"/>
+        </w:rPr>
+        <w:t>При получении данных структуры через код происходит дешифровка, а также создание новой структуры</w:t>
+      </w:r>
+      <w:r>
+        <w:rPr>
+          <w:lang w:eastAsia="ru-RU"/>
+        </w:rPr>
+        <w:t xml:space="preserve"> от полученного дешифрованного значения</w:t>
+      </w:r>
+    </w:p>
+    <w:p>
+      <w:pPr>
+        <w:rPr>
+          <w:lang w:eastAsia="ru-RU"/>
+        </w:rPr>
+      </w:pPr>
+    </w:p>
+    <w:p>
+      <w:pPr>
+        <w:pStyle w:val="2"/>
+        <w:rPr>
+          <w:lang w:eastAsia="ru-RU"/>
+        </w:rPr>
+      </w:pPr>
+      <w:bookmarkStart w:id="44" w:name="_Toc50662964"/>
+      <w:r>
+        <w:rPr>
+          <w:lang w:eastAsia="ru-RU"/>
+        </w:rPr>
+        <w:t>Механизм защиты от воздействия на данные через внешнюю память</w:t>
+      </w:r>
+      <w:r>
+        <w:rPr>
+          <w:lang w:eastAsia="ru-RU"/>
+        </w:rPr>
+        <w:t>:</w:t>
+      </w:r>
+      <w:bookmarkEnd w:id="44"/>
+      <w:r>
+        <w:rPr>
+          <w:lang w:eastAsia="ru-RU"/>
+        </w:rPr>
+        <w:t xml:space="preserve"> </w:t>
+      </w:r>
+    </w:p>
+    <w:p>
+      <w:pPr>
+        <w:rPr>
+          <w:lang w:eastAsia="ru-RU"/>
+        </w:rPr>
+      </w:pPr>
+    </w:p>
+    <w:p>
+      <w:pPr>
+        <w:rPr>
+          <w:lang w:eastAsia="ru-RU"/>
+        </w:rPr>
+      </w:pPr>
+    </w:p>
+    <w:p>
+      <w:pPr>
+        <w:pStyle w:val="1"/>
+      </w:pPr>
+      <w:bookmarkStart w:id="45" w:name="_Toc50662965"/>
       <w:r>
         <w:t>Эмоции</w:t>
       </w:r>
-      <w:bookmarkEnd w:id="37"/>
+      <w:bookmarkEnd w:id="45"/>
     </w:p>
     <w:p>
       <w:pPr>
@@ -6553,7 +8346,21 @@
         <w:rPr>
           <w:lang w:eastAsia="ru-RU"/>
         </w:rPr>
-        <w:t xml:space="preserve">Эмоции должны быть минималистичные (Можно использовать символьные?). Использовать белые цвета при отрисовке. Если что, их можно будет поменять в юнити. </w:t>
+        <w:t xml:space="preserve">Эмоции должны быть минималистичные (Можно использовать символьные?). Использовать белые цвета при отрисовке. Если что, их можно будет поменять в </w:t>
+      </w:r>
+      <w:proofErr w:type="spellStart"/>
+      <w:r>
+        <w:rPr>
+          <w:lang w:eastAsia="ru-RU"/>
+        </w:rPr>
+        <w:t>юнити</w:t>
+      </w:r>
+      <w:proofErr w:type="spellEnd"/>
+      <w:r>
+        <w:rPr>
+          <w:lang w:eastAsia="ru-RU"/>
+        </w:rPr>
+        <w:t xml:space="preserve">. </w:t>
       </w:r>
     </w:p>
     <w:p>
@@ -6576,14 +8383,14 @@
           <w:lang w:eastAsia="ru-RU"/>
         </w:rPr>
       </w:pPr>
-      <w:bookmarkStart w:id="38" w:name="_Toc48480151"/>
+      <w:bookmarkStart w:id="46" w:name="_Toc50662966"/>
       <w:r>
         <w:rPr>
           <w:lang w:eastAsia="ru-RU"/>
         </w:rPr>
         <w:t>Пример использования</w:t>
       </w:r>
-      <w:bookmarkEnd w:id="38"/>
+      <w:bookmarkEnd w:id="46"/>
     </w:p>
     <w:p>
       <w:pPr>
@@ -6665,6 +8472,7 @@
         <w:rPr>
           <w:lang w:eastAsia="ru-RU"/>
         </w:rPr>
+        <w:lastRenderedPageBreak/>
         <w:t>- Скорость</w:t>
       </w:r>
     </w:p>
@@ -6678,7 +8486,6 @@
         <w:rPr>
           <w:lang w:eastAsia="ru-RU"/>
         </w:rPr>
-        <w:lastRenderedPageBreak/>
         <w:t>Рядом враги</w:t>
       </w:r>
       <w:r>
@@ -6705,11 +8512,11 @@
       <w:pPr>
         <w:pStyle w:val="1"/>
       </w:pPr>
-      <w:bookmarkStart w:id="39" w:name="_Toc48480152"/>
+      <w:bookmarkStart w:id="47" w:name="_Toc50662967"/>
       <w:r>
         <w:t>Звуки</w:t>
       </w:r>
-      <w:bookmarkEnd w:id="39"/>
+      <w:bookmarkEnd w:id="47"/>
     </w:p>
     <w:p>
       <w:pPr>
@@ -6919,6 +8726,119 @@
     </w:lvl>
   </w:abstractNum>
   <w:abstractNum w:abstractNumId="1" w15:restartNumberingAfterBreak="0">
+    <w:nsid w:val="07DA694E"/>
+    <w:multiLevelType w:val="hybridMultilevel"/>
+    <w:tmpl w:val="4F029406"/>
+    <w:lvl w:ilvl="0" w:tplc="04190001">
+      <w:start w:val="1"/>
+      <w:numFmt w:val="bullet"/>
+      <w:lvlText w:val=""/>
+      <w:lvlJc w:val="left"/>
+      <w:pPr>
+        <w:ind w:left="720" w:hanging="360"/>
+      </w:pPr>
+      <w:rPr>
+        <w:rFonts w:ascii="Symbol" w:hAnsi="Symbol" w:hint="default"/>
+      </w:rPr>
+    </w:lvl>
+    <w:lvl w:ilvl="1" w:tplc="04190003" w:tentative="1">
+      <w:start w:val="1"/>
+      <w:numFmt w:val="bullet"/>
+      <w:lvlText w:val="o"/>
+      <w:lvlJc w:val="left"/>
+      <w:pPr>
+        <w:ind w:left="1440" w:hanging="360"/>
+      </w:pPr>
+      <w:rPr>
+        <w:rFonts w:ascii="Courier New" w:hAnsi="Courier New" w:cs="Courier New" w:hint="default"/>
+      </w:rPr>
+    </w:lvl>
+    <w:lvl w:ilvl="2" w:tplc="04190005" w:tentative="1">
+      <w:start w:val="1"/>
+      <w:numFmt w:val="bullet"/>
+      <w:lvlText w:val=""/>
+      <w:lvlJc w:val="left"/>
+      <w:pPr>
+        <w:ind w:left="2160" w:hanging="360"/>
+      </w:pPr>
+      <w:rPr>
+        <w:rFonts w:ascii="Wingdings" w:hAnsi="Wingdings" w:hint="default"/>
+      </w:rPr>
+    </w:lvl>
+    <w:lvl w:ilvl="3" w:tplc="04190001" w:tentative="1">
+      <w:start w:val="1"/>
+      <w:numFmt w:val="bullet"/>
+      <w:lvlText w:val=""/>
+      <w:lvlJc w:val="left"/>
+      <w:pPr>
+        <w:ind w:left="2880" w:hanging="360"/>
+      </w:pPr>
+      <w:rPr>
+        <w:rFonts w:ascii="Symbol" w:hAnsi="Symbol" w:hint="default"/>
+      </w:rPr>
+    </w:lvl>
+    <w:lvl w:ilvl="4" w:tplc="04190003" w:tentative="1">
+      <w:start w:val="1"/>
+      <w:numFmt w:val="bullet"/>
+      <w:lvlText w:val="o"/>
+      <w:lvlJc w:val="left"/>
+      <w:pPr>
+        <w:ind w:left="3600" w:hanging="360"/>
+      </w:pPr>
+      <w:rPr>
+        <w:rFonts w:ascii="Courier New" w:hAnsi="Courier New" w:cs="Courier New" w:hint="default"/>
+      </w:rPr>
+    </w:lvl>
+    <w:lvl w:ilvl="5" w:tplc="04190005" w:tentative="1">
+      <w:start w:val="1"/>
+      <w:numFmt w:val="bullet"/>
+      <w:lvlText w:val=""/>
+      <w:lvlJc w:val="left"/>
+      <w:pPr>
+        <w:ind w:left="4320" w:hanging="360"/>
+      </w:pPr>
+      <w:rPr>
+        <w:rFonts w:ascii="Wingdings" w:hAnsi="Wingdings" w:hint="default"/>
+      </w:rPr>
+    </w:lvl>
+    <w:lvl w:ilvl="6" w:tplc="04190001" w:tentative="1">
+      <w:start w:val="1"/>
+      <w:numFmt w:val="bullet"/>
+      <w:lvlText w:val=""/>
+      <w:lvlJc w:val="left"/>
+      <w:pPr>
+        <w:ind w:left="5040" w:hanging="360"/>
+      </w:pPr>
+      <w:rPr>
+        <w:rFonts w:ascii="Symbol" w:hAnsi="Symbol" w:hint="default"/>
+      </w:rPr>
+    </w:lvl>
+    <w:lvl w:ilvl="7" w:tplc="04190003" w:tentative="1">
+      <w:start w:val="1"/>
+      <w:numFmt w:val="bullet"/>
+      <w:lvlText w:val="o"/>
+      <w:lvlJc w:val="left"/>
+      <w:pPr>
+        <w:ind w:left="5760" w:hanging="360"/>
+      </w:pPr>
+      <w:rPr>
+        <w:rFonts w:ascii="Courier New" w:hAnsi="Courier New" w:cs="Courier New" w:hint="default"/>
+      </w:rPr>
+    </w:lvl>
+    <w:lvl w:ilvl="8" w:tplc="04190005" w:tentative="1">
+      <w:start w:val="1"/>
+      <w:numFmt w:val="bullet"/>
+      <w:lvlText w:val=""/>
+      <w:lvlJc w:val="left"/>
+      <w:pPr>
+        <w:ind w:left="6480" w:hanging="360"/>
+      </w:pPr>
+      <w:rPr>
+        <w:rFonts w:ascii="Wingdings" w:hAnsi="Wingdings" w:hint="default"/>
+      </w:rPr>
+    </w:lvl>
+  </w:abstractNum>
+  <w:abstractNum w:abstractNumId="2" w15:restartNumberingAfterBreak="0">
     <w:nsid w:val="110344D8"/>
     <w:multiLevelType w:val="hybridMultilevel"/>
     <w:tmpl w:val="4FB89B58"/>
@@ -7006,7 +8926,95 @@
       </w:pPr>
     </w:lvl>
   </w:abstractNum>
-  <w:abstractNum w:abstractNumId="2" w15:restartNumberingAfterBreak="0">
+  <w:abstractNum w:abstractNumId="3" w15:restartNumberingAfterBreak="0">
+    <w:nsid w:val="16846C6E"/>
+    <w:multiLevelType w:val="hybridMultilevel"/>
+    <w:tmpl w:val="CB66C1DA"/>
+    <w:lvl w:ilvl="0" w:tplc="0419000F">
+      <w:numFmt w:val="decimal"/>
+      <w:lvlText w:val="%1."/>
+      <w:lvlJc w:val="left"/>
+      <w:pPr>
+        <w:ind w:left="720" w:hanging="360"/>
+      </w:pPr>
+      <w:rPr>
+        <w:rFonts w:hint="default"/>
+      </w:rPr>
+    </w:lvl>
+    <w:lvl w:ilvl="1" w:tplc="04190019" w:tentative="1">
+      <w:start w:val="1"/>
+      <w:numFmt w:val="lowerLetter"/>
+      <w:lvlText w:val="%2."/>
+      <w:lvlJc w:val="left"/>
+      <w:pPr>
+        <w:ind w:left="1440" w:hanging="360"/>
+      </w:pPr>
+    </w:lvl>
+    <w:lvl w:ilvl="2" w:tplc="0419001B" w:tentative="1">
+      <w:start w:val="1"/>
+      <w:numFmt w:val="lowerRoman"/>
+      <w:lvlText w:val="%3."/>
+      <w:lvlJc w:val="right"/>
+      <w:pPr>
+        <w:ind w:left="2160" w:hanging="180"/>
+      </w:pPr>
+    </w:lvl>
+    <w:lvl w:ilvl="3" w:tplc="0419000F" w:tentative="1">
+      <w:start w:val="1"/>
+      <w:numFmt w:val="decimal"/>
+      <w:lvlText w:val="%4."/>
+      <w:lvlJc w:val="left"/>
+      <w:pPr>
+        <w:ind w:left="2880" w:hanging="360"/>
+      </w:pPr>
+    </w:lvl>
+    <w:lvl w:ilvl="4" w:tplc="04190019" w:tentative="1">
+      <w:start w:val="1"/>
+      <w:numFmt w:val="lowerLetter"/>
+      <w:lvlText w:val="%5."/>
+      <w:lvlJc w:val="left"/>
+      <w:pPr>
+        <w:ind w:left="3600" w:hanging="360"/>
+      </w:pPr>
+    </w:lvl>
+    <w:lvl w:ilvl="5" w:tplc="0419001B" w:tentative="1">
+      <w:start w:val="1"/>
+      <w:numFmt w:val="lowerRoman"/>
+      <w:lvlText w:val="%6."/>
+      <w:lvlJc w:val="right"/>
+      <w:pPr>
+        <w:ind w:left="4320" w:hanging="180"/>
+      </w:pPr>
+    </w:lvl>
+    <w:lvl w:ilvl="6" w:tplc="0419000F" w:tentative="1">
+      <w:start w:val="1"/>
+      <w:numFmt w:val="decimal"/>
+      <w:lvlText w:val="%7."/>
+      <w:lvlJc w:val="left"/>
+      <w:pPr>
+        <w:ind w:left="5040" w:hanging="360"/>
+      </w:pPr>
+    </w:lvl>
+    <w:lvl w:ilvl="7" w:tplc="04190019" w:tentative="1">
+      <w:start w:val="1"/>
+      <w:numFmt w:val="lowerLetter"/>
+      <w:lvlText w:val="%8."/>
+      <w:lvlJc w:val="left"/>
+      <w:pPr>
+        <w:ind w:left="5760" w:hanging="360"/>
+      </w:pPr>
+    </w:lvl>
+    <w:lvl w:ilvl="8" w:tplc="0419001B" w:tentative="1">
+      <w:start w:val="1"/>
+      <w:numFmt w:val="lowerRoman"/>
+      <w:lvlText w:val="%9."/>
+      <w:lvlJc w:val="right"/>
+      <w:pPr>
+        <w:ind w:left="6480" w:hanging="180"/>
+      </w:pPr>
+    </w:lvl>
+  </w:abstractNum>
+  <w:abstractNum w:abstractNumId="4" w15:restartNumberingAfterBreak="0">
     <w:nsid w:val="1C2207F4"/>
     <w:multiLevelType w:val="hybridMultilevel"/>
     <w:tmpl w:val="437EBC78"/>
@@ -7092,7 +9100,7 @@
       </w:pPr>
     </w:lvl>
   </w:abstractNum>
-  <w:abstractNum w:abstractNumId="3" w15:restartNumberingAfterBreak="0">
+  <w:abstractNum w:abstractNumId="5" w15:restartNumberingAfterBreak="0">
     <w:nsid w:val="25137F68"/>
     <w:multiLevelType w:val="hybridMultilevel"/>
     <w:tmpl w:val="3A2AC0E8"/>
@@ -7205,7 +9213,7 @@
       </w:rPr>
     </w:lvl>
   </w:abstractNum>
-  <w:abstractNum w:abstractNumId="4" w15:restartNumberingAfterBreak="0">
+  <w:abstractNum w:abstractNumId="6" w15:restartNumberingAfterBreak="0">
     <w:nsid w:val="27507284"/>
     <w:multiLevelType w:val="hybridMultilevel"/>
     <w:tmpl w:val="5B1224B8"/>
@@ -7294,7 +9302,7 @@
       </w:pPr>
     </w:lvl>
   </w:abstractNum>
-  <w:abstractNum w:abstractNumId="5" w15:restartNumberingAfterBreak="0">
+  <w:abstractNum w:abstractNumId="7" w15:restartNumberingAfterBreak="0">
     <w:nsid w:val="30417936"/>
     <w:multiLevelType w:val="hybridMultilevel"/>
     <w:tmpl w:val="2B42107E"/>
@@ -7386,7 +9394,7 @@
       </w:pPr>
     </w:lvl>
   </w:abstractNum>
-  <w:abstractNum w:abstractNumId="6" w15:restartNumberingAfterBreak="0">
+  <w:abstractNum w:abstractNumId="8" w15:restartNumberingAfterBreak="0">
     <w:nsid w:val="32C60889"/>
     <w:multiLevelType w:val="hybridMultilevel"/>
     <w:tmpl w:val="791822A0"/>
@@ -7475,7 +9483,7 @@
       </w:pPr>
     </w:lvl>
   </w:abstractNum>
-  <w:abstractNum w:abstractNumId="7" w15:restartNumberingAfterBreak="0">
+  <w:abstractNum w:abstractNumId="9" w15:restartNumberingAfterBreak="0">
     <w:nsid w:val="33BE38D4"/>
     <w:multiLevelType w:val="hybridMultilevel"/>
     <w:tmpl w:val="9DB6B978"/>
@@ -7561,7 +9569,7 @@
       </w:pPr>
     </w:lvl>
   </w:abstractNum>
-  <w:abstractNum w:abstractNumId="8" w15:restartNumberingAfterBreak="0">
+  <w:abstractNum w:abstractNumId="10" w15:restartNumberingAfterBreak="0">
     <w:nsid w:val="33F8719A"/>
     <w:multiLevelType w:val="hybridMultilevel"/>
     <w:tmpl w:val="D3D675DE"/>
@@ -7674,7 +9682,96 @@
       </w:rPr>
     </w:lvl>
   </w:abstractNum>
-  <w:abstractNum w:abstractNumId="9" w15:restartNumberingAfterBreak="0">
+  <w:abstractNum w:abstractNumId="11" w15:restartNumberingAfterBreak="0">
+    <w:nsid w:val="35117E57"/>
+    <w:multiLevelType w:val="hybridMultilevel"/>
+    <w:tmpl w:val="668CA3E4"/>
+    <w:lvl w:ilvl="0" w:tplc="0419000F">
+      <w:start w:val="1"/>
+      <w:numFmt w:val="decimal"/>
+      <w:lvlText w:val="%1."/>
+      <w:lvlJc w:val="left"/>
+      <w:pPr>
+        <w:ind w:left="720" w:hanging="360"/>
+      </w:pPr>
+      <w:rPr>
+        <w:rFonts w:hint="default"/>
+      </w:rPr>
+    </w:lvl>
+    <w:lvl w:ilvl="1" w:tplc="04190019" w:tentative="1">
+      <w:start w:val="1"/>
+      <w:numFmt w:val="lowerLetter"/>
+      <w:lvlText w:val="%2."/>
+      <w:lvlJc w:val="left"/>
+      <w:pPr>
+        <w:ind w:left="1440" w:hanging="360"/>
+      </w:pPr>
+    </w:lvl>
+    <w:lvl w:ilvl="2" w:tplc="0419001B" w:tentative="1">
+      <w:start w:val="1"/>
+      <w:numFmt w:val="lowerRoman"/>
+      <w:lvlText w:val="%3."/>
+      <w:lvlJc w:val="right"/>
+      <w:pPr>
+        <w:ind w:left="2160" w:hanging="180"/>
+      </w:pPr>
+    </w:lvl>
+    <w:lvl w:ilvl="3" w:tplc="0419000F" w:tentative="1">
+      <w:start w:val="1"/>
+      <w:numFmt w:val="decimal"/>
+      <w:lvlText w:val="%4."/>
+      <w:lvlJc w:val="left"/>
+      <w:pPr>
+        <w:ind w:left="2880" w:hanging="360"/>
+      </w:pPr>
+    </w:lvl>
+    <w:lvl w:ilvl="4" w:tplc="04190019" w:tentative="1">
+      <w:start w:val="1"/>
+      <w:numFmt w:val="lowerLetter"/>
+      <w:lvlText w:val="%5."/>
+      <w:lvlJc w:val="left"/>
+      <w:pPr>
+        <w:ind w:left="3600" w:hanging="360"/>
+      </w:pPr>
+    </w:lvl>
+    <w:lvl w:ilvl="5" w:tplc="0419001B" w:tentative="1">
+      <w:start w:val="1"/>
+      <w:numFmt w:val="lowerRoman"/>
+      <w:lvlText w:val="%6."/>
+      <w:lvlJc w:val="right"/>
+      <w:pPr>
+        <w:ind w:left="4320" w:hanging="180"/>
+      </w:pPr>
+    </w:lvl>
+    <w:lvl w:ilvl="6" w:tplc="0419000F" w:tentative="1">
+      <w:start w:val="1"/>
+      <w:numFmt w:val="decimal"/>
+      <w:lvlText w:val="%7."/>
+      <w:lvlJc w:val="left"/>
+      <w:pPr>
+        <w:ind w:left="5040" w:hanging="360"/>
+      </w:pPr>
+    </w:lvl>
+    <w:lvl w:ilvl="7" w:tplc="04190019" w:tentative="1">
+      <w:start w:val="1"/>
+      <w:numFmt w:val="lowerLetter"/>
+      <w:lvlText w:val="%8."/>
+      <w:lvlJc w:val="left"/>
+      <w:pPr>
+        <w:ind w:left="5760" w:hanging="360"/>
+      </w:pPr>
+    </w:lvl>
+    <w:lvl w:ilvl="8" w:tplc="0419001B" w:tentative="1">
+      <w:start w:val="1"/>
+      <w:numFmt w:val="lowerRoman"/>
+      <w:lvlText w:val="%9."/>
+      <w:lvlJc w:val="right"/>
+      <w:pPr>
+        <w:ind w:left="6480" w:hanging="180"/>
+      </w:pPr>
+    </w:lvl>
+  </w:abstractNum>
+  <w:abstractNum w:abstractNumId="12" w15:restartNumberingAfterBreak="0">
     <w:nsid w:val="36884A37"/>
     <w:multiLevelType w:val="multilevel"/>
     <w:tmpl w:val="80A82844"/>
@@ -7795,7 +9892,7 @@
       </w:rPr>
     </w:lvl>
   </w:abstractNum>
-  <w:abstractNum w:abstractNumId="10" w15:restartNumberingAfterBreak="0">
+  <w:abstractNum w:abstractNumId="13" w15:restartNumberingAfterBreak="0">
     <w:nsid w:val="3ADE1055"/>
     <w:multiLevelType w:val="hybridMultilevel"/>
     <w:tmpl w:val="F4E828A6"/>
@@ -7884,7 +9981,7 @@
       </w:pPr>
     </w:lvl>
   </w:abstractNum>
-  <w:abstractNum w:abstractNumId="11" w15:restartNumberingAfterBreak="0">
+  <w:abstractNum w:abstractNumId="14" w15:restartNumberingAfterBreak="0">
     <w:nsid w:val="3BDB70D8"/>
     <w:multiLevelType w:val="hybridMultilevel"/>
     <w:tmpl w:val="3918B540"/>
@@ -7973,7 +10070,7 @@
       </w:pPr>
     </w:lvl>
   </w:abstractNum>
-  <w:abstractNum w:abstractNumId="12" w15:restartNumberingAfterBreak="0">
+  <w:abstractNum w:abstractNumId="15" w15:restartNumberingAfterBreak="0">
     <w:nsid w:val="3EA915A8"/>
     <w:multiLevelType w:val="hybridMultilevel"/>
     <w:tmpl w:val="EAD22EA8"/>
@@ -8059,7 +10156,298 @@
       </w:pPr>
     </w:lvl>
   </w:abstractNum>
-  <w:abstractNum w:abstractNumId="13" w15:restartNumberingAfterBreak="0">
+  <w:abstractNum w:abstractNumId="16" w15:restartNumberingAfterBreak="0">
+    <w:nsid w:val="424D3AEE"/>
+    <w:multiLevelType w:val="hybridMultilevel"/>
+    <w:tmpl w:val="141264CC"/>
+    <w:lvl w:ilvl="0" w:tplc="0419000F">
+      <w:start w:val="1"/>
+      <w:numFmt w:val="decimal"/>
+      <w:lvlText w:val="%1."/>
+      <w:lvlJc w:val="left"/>
+      <w:pPr>
+        <w:ind w:left="720" w:hanging="360"/>
+      </w:pPr>
+      <w:rPr>
+        <w:rFonts w:hint="default"/>
+      </w:rPr>
+    </w:lvl>
+    <w:lvl w:ilvl="1" w:tplc="04190019" w:tentative="1">
+      <w:start w:val="1"/>
+      <w:numFmt w:val="lowerLetter"/>
+      <w:lvlText w:val="%2."/>
+      <w:lvlJc w:val="left"/>
+      <w:pPr>
+        <w:ind w:left="1440" w:hanging="360"/>
+      </w:pPr>
+    </w:lvl>
+    <w:lvl w:ilvl="2" w:tplc="0419001B" w:tentative="1">
+      <w:start w:val="1"/>
+      <w:numFmt w:val="lowerRoman"/>
+      <w:lvlText w:val="%3."/>
+      <w:lvlJc w:val="right"/>
+      <w:pPr>
+        <w:ind w:left="2160" w:hanging="180"/>
+      </w:pPr>
+    </w:lvl>
+    <w:lvl w:ilvl="3" w:tplc="0419000F" w:tentative="1">
+      <w:start w:val="1"/>
+      <w:numFmt w:val="decimal"/>
+      <w:lvlText w:val="%4."/>
+      <w:lvlJc w:val="left"/>
+      <w:pPr>
+        <w:ind w:left="2880" w:hanging="360"/>
+      </w:pPr>
+    </w:lvl>
+    <w:lvl w:ilvl="4" w:tplc="04190019" w:tentative="1">
+      <w:start w:val="1"/>
+      <w:numFmt w:val="lowerLetter"/>
+      <w:lvlText w:val="%5."/>
+      <w:lvlJc w:val="left"/>
+      <w:pPr>
+        <w:ind w:left="3600" w:hanging="360"/>
+      </w:pPr>
+    </w:lvl>
+    <w:lvl w:ilvl="5" w:tplc="0419001B" w:tentative="1">
+      <w:start w:val="1"/>
+      <w:numFmt w:val="lowerRoman"/>
+      <w:lvlText w:val="%6."/>
+      <w:lvlJc w:val="right"/>
+      <w:pPr>
+        <w:ind w:left="4320" w:hanging="180"/>
+      </w:pPr>
+    </w:lvl>
+    <w:lvl w:ilvl="6" w:tplc="0419000F" w:tentative="1">
+      <w:start w:val="1"/>
+      <w:numFmt w:val="decimal"/>
+      <w:lvlText w:val="%7."/>
+      <w:lvlJc w:val="left"/>
+      <w:pPr>
+        <w:ind w:left="5040" w:hanging="360"/>
+      </w:pPr>
+    </w:lvl>
+    <w:lvl w:ilvl="7" w:tplc="04190019" w:tentative="1">
+      <w:start w:val="1"/>
+      <w:numFmt w:val="lowerLetter"/>
+      <w:lvlText w:val="%8."/>
+      <w:lvlJc w:val="left"/>
+      <w:pPr>
+        <w:ind w:left="5760" w:hanging="360"/>
+      </w:pPr>
+    </w:lvl>
+    <w:lvl w:ilvl="8" w:tplc="0419001B" w:tentative="1">
+      <w:start w:val="1"/>
+      <w:numFmt w:val="lowerRoman"/>
+      <w:lvlText w:val="%9."/>
+      <w:lvlJc w:val="right"/>
+      <w:pPr>
+        <w:ind w:left="6480" w:hanging="180"/>
+      </w:pPr>
+    </w:lvl>
+  </w:abstractNum>
+  <w:abstractNum w:abstractNumId="17" w15:restartNumberingAfterBreak="0">
+    <w:nsid w:val="449255CE"/>
+    <w:multiLevelType w:val="hybridMultilevel"/>
+    <w:tmpl w:val="1FC64AE4"/>
+    <w:lvl w:ilvl="0" w:tplc="04190001">
+      <w:start w:val="1"/>
+      <w:numFmt w:val="bullet"/>
+      <w:lvlText w:val=""/>
+      <w:lvlJc w:val="left"/>
+      <w:pPr>
+        <w:ind w:left="720" w:hanging="360"/>
+      </w:pPr>
+      <w:rPr>
+        <w:rFonts w:ascii="Symbol" w:hAnsi="Symbol" w:hint="default"/>
+      </w:rPr>
+    </w:lvl>
+    <w:lvl w:ilvl="1" w:tplc="04190003" w:tentative="1">
+      <w:start w:val="1"/>
+      <w:numFmt w:val="bullet"/>
+      <w:lvlText w:val="o"/>
+      <w:lvlJc w:val="left"/>
+      <w:pPr>
+        <w:ind w:left="1440" w:hanging="360"/>
+      </w:pPr>
+      <w:rPr>
+        <w:rFonts w:ascii="Courier New" w:hAnsi="Courier New" w:cs="Courier New" w:hint="default"/>
+      </w:rPr>
+    </w:lvl>
+    <w:lvl w:ilvl="2" w:tplc="04190005" w:tentative="1">
+      <w:start w:val="1"/>
+      <w:numFmt w:val="bullet"/>
+      <w:lvlText w:val=""/>
+      <w:lvlJc w:val="left"/>
+      <w:pPr>
+        <w:ind w:left="2160" w:hanging="360"/>
+      </w:pPr>
+      <w:rPr>
+        <w:rFonts w:ascii="Wingdings" w:hAnsi="Wingdings" w:hint="default"/>
+      </w:rPr>
+    </w:lvl>
+    <w:lvl w:ilvl="3" w:tplc="04190001" w:tentative="1">
+      <w:start w:val="1"/>
+      <w:numFmt w:val="bullet"/>
+      <w:lvlText w:val=""/>
+      <w:lvlJc w:val="left"/>
+      <w:pPr>
+        <w:ind w:left="2880" w:hanging="360"/>
+      </w:pPr>
+      <w:rPr>
+        <w:rFonts w:ascii="Symbol" w:hAnsi="Symbol" w:hint="default"/>
+      </w:rPr>
+    </w:lvl>
+    <w:lvl w:ilvl="4" w:tplc="04190003" w:tentative="1">
+      <w:start w:val="1"/>
+      <w:numFmt w:val="bullet"/>
+      <w:lvlText w:val="o"/>
+      <w:lvlJc w:val="left"/>
+      <w:pPr>
+        <w:ind w:left="3600" w:hanging="360"/>
+      </w:pPr>
+      <w:rPr>
+        <w:rFonts w:ascii="Courier New" w:hAnsi="Courier New" w:cs="Courier New" w:hint="default"/>
+      </w:rPr>
+    </w:lvl>
+    <w:lvl w:ilvl="5" w:tplc="04190005" w:tentative="1">
+      <w:start w:val="1"/>
+      <w:numFmt w:val="bullet"/>
+      <w:lvlText w:val=""/>
+      <w:lvlJc w:val="left"/>
+      <w:pPr>
+        <w:ind w:left="4320" w:hanging="360"/>
+      </w:pPr>
+      <w:rPr>
+        <w:rFonts w:ascii="Wingdings" w:hAnsi="Wingdings" w:hint="default"/>
+      </w:rPr>
+    </w:lvl>
+    <w:lvl w:ilvl="6" w:tplc="04190001" w:tentative="1">
+      <w:start w:val="1"/>
+      <w:numFmt w:val="bullet"/>
+      <w:lvlText w:val=""/>
+      <w:lvlJc w:val="left"/>
+      <w:pPr>
+        <w:ind w:left="5040" w:hanging="360"/>
+      </w:pPr>
+      <w:rPr>
+        <w:rFonts w:ascii="Symbol" w:hAnsi="Symbol" w:hint="default"/>
+      </w:rPr>
+    </w:lvl>
+    <w:lvl w:ilvl="7" w:tplc="04190003" w:tentative="1">
+      <w:start w:val="1"/>
+      <w:numFmt w:val="bullet"/>
+      <w:lvlText w:val="o"/>
+      <w:lvlJc w:val="left"/>
+      <w:pPr>
+        <w:ind w:left="5760" w:hanging="360"/>
+      </w:pPr>
+      <w:rPr>
+        <w:rFonts w:ascii="Courier New" w:hAnsi="Courier New" w:cs="Courier New" w:hint="default"/>
+      </w:rPr>
+    </w:lvl>
+    <w:lvl w:ilvl="8" w:tplc="04190005" w:tentative="1">
+      <w:start w:val="1"/>
+      <w:numFmt w:val="bullet"/>
+      <w:lvlText w:val=""/>
+      <w:lvlJc w:val="left"/>
+      <w:pPr>
+        <w:ind w:left="6480" w:hanging="360"/>
+      </w:pPr>
+      <w:rPr>
+        <w:rFonts w:ascii="Wingdings" w:hAnsi="Wingdings" w:hint="default"/>
+      </w:rPr>
+    </w:lvl>
+  </w:abstractNum>
+  <w:abstractNum w:abstractNumId="18" w15:restartNumberingAfterBreak="0">
+    <w:nsid w:val="480E1736"/>
+    <w:multiLevelType w:val="hybridMultilevel"/>
+    <w:tmpl w:val="141264CC"/>
+    <w:lvl w:ilvl="0" w:tplc="0419000F">
+      <w:start w:val="1"/>
+      <w:numFmt w:val="decimal"/>
+      <w:lvlText w:val="%1."/>
+      <w:lvlJc w:val="left"/>
+      <w:pPr>
+        <w:ind w:left="720" w:hanging="360"/>
+      </w:pPr>
+      <w:rPr>
+        <w:rFonts w:hint="default"/>
+      </w:rPr>
+    </w:lvl>
+    <w:lvl w:ilvl="1" w:tplc="04190019" w:tentative="1">
+      <w:start w:val="1"/>
+      <w:numFmt w:val="lowerLetter"/>
+      <w:lvlText w:val="%2."/>
+      <w:lvlJc w:val="left"/>
+      <w:pPr>
+        <w:ind w:left="1440" w:hanging="360"/>
+      </w:pPr>
+    </w:lvl>
+    <w:lvl w:ilvl="2" w:tplc="0419001B" w:tentative="1">
+      <w:start w:val="1"/>
+      <w:numFmt w:val="lowerRoman"/>
+      <w:lvlText w:val="%3."/>
+      <w:lvlJc w:val="right"/>
+      <w:pPr>
+        <w:ind w:left="2160" w:hanging="180"/>
+      </w:pPr>
+    </w:lvl>
+    <w:lvl w:ilvl="3" w:tplc="0419000F" w:tentative="1">
+      <w:start w:val="1"/>
+      <w:numFmt w:val="decimal"/>
+      <w:lvlText w:val="%4."/>
+      <w:lvlJc w:val="left"/>
+      <w:pPr>
+        <w:ind w:left="2880" w:hanging="360"/>
+      </w:pPr>
+    </w:lvl>
+    <w:lvl w:ilvl="4" w:tplc="04190019" w:tentative="1">
+      <w:start w:val="1"/>
+      <w:numFmt w:val="lowerLetter"/>
+      <w:lvlText w:val="%5."/>
+      <w:lvlJc w:val="left"/>
+      <w:pPr>
+        <w:ind w:left="3600" w:hanging="360"/>
+      </w:pPr>
+    </w:lvl>
+    <w:lvl w:ilvl="5" w:tplc="0419001B" w:tentative="1">
+      <w:start w:val="1"/>
+      <w:numFmt w:val="lowerRoman"/>
+      <w:lvlText w:val="%6."/>
+      <w:lvlJc w:val="right"/>
+      <w:pPr>
+        <w:ind w:left="4320" w:hanging="180"/>
+      </w:pPr>
+    </w:lvl>
+    <w:lvl w:ilvl="6" w:tplc="0419000F" w:tentative="1">
+      <w:start w:val="1"/>
+      <w:numFmt w:val="decimal"/>
+      <w:lvlText w:val="%7."/>
+      <w:lvlJc w:val="left"/>
+      <w:pPr>
+        <w:ind w:left="5040" w:hanging="360"/>
+      </w:pPr>
+    </w:lvl>
+    <w:lvl w:ilvl="7" w:tplc="04190019" w:tentative="1">
+      <w:start w:val="1"/>
+      <w:numFmt w:val="lowerLetter"/>
+      <w:lvlText w:val="%8."/>
+      <w:lvlJc w:val="left"/>
+      <w:pPr>
+        <w:ind w:left="5760" w:hanging="360"/>
+      </w:pPr>
+    </w:lvl>
+    <w:lvl w:ilvl="8" w:tplc="0419001B" w:tentative="1">
+      <w:start w:val="1"/>
+      <w:numFmt w:val="lowerRoman"/>
+      <w:lvlText w:val="%9."/>
+      <w:lvlJc w:val="right"/>
+      <w:pPr>
+        <w:ind w:left="6480" w:hanging="180"/>
+      </w:pPr>
+    </w:lvl>
+  </w:abstractNum>
+  <w:abstractNum w:abstractNumId="19" w15:restartNumberingAfterBreak="0">
     <w:nsid w:val="501C0D1D"/>
     <w:multiLevelType w:val="hybridMultilevel"/>
     <w:tmpl w:val="9F2CDAC4"/>
@@ -8145,7 +10533,7 @@
       </w:pPr>
     </w:lvl>
   </w:abstractNum>
-  <w:abstractNum w:abstractNumId="14" w15:restartNumberingAfterBreak="0">
+  <w:abstractNum w:abstractNumId="20" w15:restartNumberingAfterBreak="0">
     <w:nsid w:val="5A3C7AAC"/>
     <w:multiLevelType w:val="multilevel"/>
     <w:tmpl w:val="D22698F6"/>
@@ -8265,7 +10653,7 @@
       </w:rPr>
     </w:lvl>
   </w:abstractNum>
-  <w:abstractNum w:abstractNumId="15" w15:restartNumberingAfterBreak="0">
+  <w:abstractNum w:abstractNumId="21" w15:restartNumberingAfterBreak="0">
     <w:nsid w:val="5A4606A1"/>
     <w:multiLevelType w:val="hybridMultilevel"/>
     <w:tmpl w:val="B8DEACC2"/>
@@ -8378,7 +10766,7 @@
       </w:rPr>
     </w:lvl>
   </w:abstractNum>
-  <w:abstractNum w:abstractNumId="16" w15:restartNumberingAfterBreak="0">
+  <w:abstractNum w:abstractNumId="22" w15:restartNumberingAfterBreak="0">
     <w:nsid w:val="5A497998"/>
     <w:multiLevelType w:val="multilevel"/>
     <w:tmpl w:val="80A82844"/>
@@ -8499,7 +10887,7 @@
       </w:rPr>
     </w:lvl>
   </w:abstractNum>
-  <w:abstractNum w:abstractNumId="17" w15:restartNumberingAfterBreak="0">
+  <w:abstractNum w:abstractNumId="23" w15:restartNumberingAfterBreak="0">
     <w:nsid w:val="5F494B8D"/>
     <w:multiLevelType w:val="hybridMultilevel"/>
     <w:tmpl w:val="2ADC9A12"/>
@@ -8612,7 +11000,120 @@
       </w:rPr>
     </w:lvl>
   </w:abstractNum>
-  <w:abstractNum w:abstractNumId="18" w15:restartNumberingAfterBreak="0">
+  <w:abstractNum w:abstractNumId="24" w15:restartNumberingAfterBreak="0">
+    <w:nsid w:val="65891887"/>
+    <w:multiLevelType w:val="hybridMultilevel"/>
+    <w:tmpl w:val="51966AB0"/>
+    <w:lvl w:ilvl="0" w:tplc="04190001">
+      <w:start w:val="1"/>
+      <w:numFmt w:val="bullet"/>
+      <w:lvlText w:val=""/>
+      <w:lvlJc w:val="left"/>
+      <w:pPr>
+        <w:ind w:left="720" w:hanging="360"/>
+      </w:pPr>
+      <w:rPr>
+        <w:rFonts w:ascii="Symbol" w:hAnsi="Symbol" w:hint="default"/>
+      </w:rPr>
+    </w:lvl>
+    <w:lvl w:ilvl="1" w:tplc="04190003" w:tentative="1">
+      <w:start w:val="1"/>
+      <w:numFmt w:val="bullet"/>
+      <w:lvlText w:val="o"/>
+      <w:lvlJc w:val="left"/>
+      <w:pPr>
+        <w:ind w:left="1440" w:hanging="360"/>
+      </w:pPr>
+      <w:rPr>
+        <w:rFonts w:ascii="Courier New" w:hAnsi="Courier New" w:cs="Courier New" w:hint="default"/>
+      </w:rPr>
+    </w:lvl>
+    <w:lvl w:ilvl="2" w:tplc="04190005" w:tentative="1">
+      <w:start w:val="1"/>
+      <w:numFmt w:val="bullet"/>
+      <w:lvlText w:val=""/>
+      <w:lvlJc w:val="left"/>
+      <w:pPr>
+        <w:ind w:left="2160" w:hanging="360"/>
+      </w:pPr>
+      <w:rPr>
+        <w:rFonts w:ascii="Wingdings" w:hAnsi="Wingdings" w:hint="default"/>
+      </w:rPr>
+    </w:lvl>
+    <w:lvl w:ilvl="3" w:tplc="04190001" w:tentative="1">
+      <w:start w:val="1"/>
+      <w:numFmt w:val="bullet"/>
+      <w:lvlText w:val=""/>
+      <w:lvlJc w:val="left"/>
+      <w:pPr>
+        <w:ind w:left="2880" w:hanging="360"/>
+      </w:pPr>
+      <w:rPr>
+        <w:rFonts w:ascii="Symbol" w:hAnsi="Symbol" w:hint="default"/>
+      </w:rPr>
+    </w:lvl>
+    <w:lvl w:ilvl="4" w:tplc="04190003" w:tentative="1">
+      <w:start w:val="1"/>
+      <w:numFmt w:val="bullet"/>
+      <w:lvlText w:val="o"/>
+      <w:lvlJc w:val="left"/>
+      <w:pPr>
+        <w:ind w:left="3600" w:hanging="360"/>
+      </w:pPr>
+      <w:rPr>
+        <w:rFonts w:ascii="Courier New" w:hAnsi="Courier New" w:cs="Courier New" w:hint="default"/>
+      </w:rPr>
+    </w:lvl>
+    <w:lvl w:ilvl="5" w:tplc="04190005" w:tentative="1">
+      <w:start w:val="1"/>
+      <w:numFmt w:val="bullet"/>
+      <w:lvlText w:val=""/>
+      <w:lvlJc w:val="left"/>
+      <w:pPr>
+        <w:ind w:left="4320" w:hanging="360"/>
+      </w:pPr>
+      <w:rPr>
+        <w:rFonts w:ascii="Wingdings" w:hAnsi="Wingdings" w:hint="default"/>
+      </w:rPr>
+    </w:lvl>
+    <w:lvl w:ilvl="6" w:tplc="04190001" w:tentative="1">
+      <w:start w:val="1"/>
+      <w:numFmt w:val="bullet"/>
+      <w:lvlText w:val=""/>
+      <w:lvlJc w:val="left"/>
+      <w:pPr>
+        <w:ind w:left="5040" w:hanging="360"/>
+      </w:pPr>
+      <w:rPr>
+        <w:rFonts w:ascii="Symbol" w:hAnsi="Symbol" w:hint="default"/>
+      </w:rPr>
+    </w:lvl>
+    <w:lvl w:ilvl="7" w:tplc="04190003" w:tentative="1">
+      <w:start w:val="1"/>
+      <w:numFmt w:val="bullet"/>
+      <w:lvlText w:val="o"/>
+      <w:lvlJc w:val="left"/>
+      <w:pPr>
+        <w:ind w:left="5760" w:hanging="360"/>
+      </w:pPr>
+      <w:rPr>
+        <w:rFonts w:ascii="Courier New" w:hAnsi="Courier New" w:cs="Courier New" w:hint="default"/>
+      </w:rPr>
+    </w:lvl>
+    <w:lvl w:ilvl="8" w:tplc="04190005" w:tentative="1">
+      <w:start w:val="1"/>
+      <w:numFmt w:val="bullet"/>
+      <w:lvlText w:val=""/>
+      <w:lvlJc w:val="left"/>
+      <w:pPr>
+        <w:ind w:left="6480" w:hanging="360"/>
+      </w:pPr>
+      <w:rPr>
+        <w:rFonts w:ascii="Wingdings" w:hAnsi="Wingdings" w:hint="default"/>
+      </w:rPr>
+    </w:lvl>
+  </w:abstractNum>
+  <w:abstractNum w:abstractNumId="25" w15:restartNumberingAfterBreak="0">
     <w:nsid w:val="67E9150E"/>
     <w:multiLevelType w:val="hybridMultilevel"/>
     <w:tmpl w:val="89DAE488"/>
@@ -8701,7 +11202,7 @@
       </w:pPr>
     </w:lvl>
   </w:abstractNum>
-  <w:abstractNum w:abstractNumId="19" w15:restartNumberingAfterBreak="0">
+  <w:abstractNum w:abstractNumId="26" w15:restartNumberingAfterBreak="0">
     <w:nsid w:val="780A6985"/>
     <w:multiLevelType w:val="hybridMultilevel"/>
     <w:tmpl w:val="9642D72E"/>
@@ -8790,7 +11291,7 @@
       </w:pPr>
     </w:lvl>
   </w:abstractNum>
-  <w:abstractNum w:abstractNumId="20" w15:restartNumberingAfterBreak="0">
+  <w:abstractNum w:abstractNumId="27" w15:restartNumberingAfterBreak="0">
     <w:nsid w:val="7B26311D"/>
     <w:multiLevelType w:val="multilevel"/>
     <w:tmpl w:val="80A82844"/>
@@ -8911,7 +11412,7 @@
       </w:rPr>
     </w:lvl>
   </w:abstractNum>
-  <w:abstractNum w:abstractNumId="21" w15:restartNumberingAfterBreak="0">
+  <w:abstractNum w:abstractNumId="28" w15:restartNumberingAfterBreak="0">
     <w:nsid w:val="7BC2096E"/>
     <w:multiLevelType w:val="hybridMultilevel"/>
     <w:tmpl w:val="F6FA61AA"/>
@@ -9025,70 +11526,91 @@
     </w:lvl>
   </w:abstractNum>
   <w:num w:numId="1">
+    <w:abstractNumId w:val="13"/>
+  </w:num>
+  <w:num w:numId="2">
+    <w:abstractNumId w:val="8"/>
+  </w:num>
+  <w:num w:numId="3">
+    <w:abstractNumId w:val="5"/>
+  </w:num>
+  <w:num w:numId="4">
+    <w:abstractNumId w:val="6"/>
+  </w:num>
+  <w:num w:numId="5">
+    <w:abstractNumId w:val="27"/>
+  </w:num>
+  <w:num w:numId="6">
+    <w:abstractNumId w:val="4"/>
+  </w:num>
+  <w:num w:numId="7">
+    <w:abstractNumId w:val="22"/>
+  </w:num>
+  <w:num w:numId="8">
     <w:abstractNumId w:val="10"/>
   </w:num>
-  <w:num w:numId="2">
-    <w:abstractNumId w:val="6"/>
-  </w:num>
-  <w:num w:numId="3">
-    <w:abstractNumId w:val="3"/>
-  </w:num>
-  <w:num w:numId="4">
-    <w:abstractNumId w:val="4"/>
-  </w:num>
-  <w:num w:numId="5">
+  <w:num w:numId="9">
     <w:abstractNumId w:val="20"/>
   </w:num>
-  <w:num w:numId="6">
+  <w:num w:numId="10">
+    <w:abstractNumId w:val="12"/>
+  </w:num>
+  <w:num w:numId="11">
+    <w:abstractNumId w:val="7"/>
+  </w:num>
+  <w:num w:numId="12">
+    <w:abstractNumId w:val="23"/>
+  </w:num>
+  <w:num w:numId="13">
+    <w:abstractNumId w:val="25"/>
+  </w:num>
+  <w:num w:numId="14">
+    <w:abstractNumId w:val="15"/>
+  </w:num>
+  <w:num w:numId="15">
+    <w:abstractNumId w:val="28"/>
+  </w:num>
+  <w:num w:numId="16">
+    <w:abstractNumId w:val="21"/>
+  </w:num>
+  <w:num w:numId="17">
     <w:abstractNumId w:val="2"/>
   </w:num>
-  <w:num w:numId="7">
-    <w:abstractNumId w:val="16"/>
-  </w:num>
-  <w:num w:numId="8">
-    <w:abstractNumId w:val="8"/>
-  </w:num>
-  <w:num w:numId="9">
+  <w:num w:numId="18">
     <w:abstractNumId w:val="14"/>
   </w:num>
-  <w:num w:numId="10">
-    <w:abstractNumId w:val="9"/>
-  </w:num>
-  <w:num w:numId="11">
-    <w:abstractNumId w:val="5"/>
-  </w:num>
-  <w:num w:numId="12">
-    <w:abstractNumId w:val="17"/>
-  </w:num>
-  <w:num w:numId="13">
-    <w:abstractNumId w:val="18"/>
-  </w:num>
-  <w:num w:numId="14">
-    <w:abstractNumId w:val="12"/>
-  </w:num>
-  <w:num w:numId="15">
-    <w:abstractNumId w:val="21"/>
-  </w:num>
-  <w:num w:numId="16">
-    <w:abstractNumId w:val="15"/>
-  </w:num>
-  <w:num w:numId="17">
-    <w:abstractNumId w:val="1"/>
-  </w:num>
-  <w:num w:numId="18">
-    <w:abstractNumId w:val="11"/>
-  </w:num>
   <w:num w:numId="19">
-    <w:abstractNumId w:val="13"/>
+    <w:abstractNumId w:val="19"/>
   </w:num>
   <w:num w:numId="20">
     <w:abstractNumId w:val="0"/>
   </w:num>
   <w:num w:numId="21">
-    <w:abstractNumId w:val="7"/>
+    <w:abstractNumId w:val="9"/>
   </w:num>
   <w:num w:numId="22">
-    <w:abstractNumId w:val="19"/>
+    <w:abstractNumId w:val="26"/>
+  </w:num>
+  <w:num w:numId="23">
+    <w:abstractNumId w:val="1"/>
+  </w:num>
+  <w:num w:numId="24">
+    <w:abstractNumId w:val="16"/>
+  </w:num>
+  <w:num w:numId="25">
+    <w:abstractNumId w:val="18"/>
+  </w:num>
+  <w:num w:numId="26">
+    <w:abstractNumId w:val="11"/>
+  </w:num>
+  <w:num w:numId="27">
+    <w:abstractNumId w:val="3"/>
+  </w:num>
+  <w:num w:numId="28">
+    <w:abstractNumId w:val="24"/>
+  </w:num>
+  <w:num w:numId="29">
+    <w:abstractNumId w:val="17"/>
   </w:num>
 </w:numbering>
 </file>

</xml_diff>